<commit_message>
move content in strat course
</commit_message>
<xml_diff>
--- a/mlws_resources/ml_course_workbook_strategist.docx
+++ b/mlws_resources/ml_course_workbook_strategist.docx
@@ -1521,10 +1521,30 @@
     </w:p>
     <w:p>
       <w:pPr>
+        <w:rPr/>
+      </w:pPr>
+      <w:r>
+        <w:rPr>
+          <w:rtl w:val="0"/>
+        </w:rPr>
+      </w:r>
+    </w:p>
+    <w:p>
+      <w:pPr>
+        <w:rPr/>
+      </w:pPr>
+      <w:r>
+        <w:rPr>
+          <w:rtl w:val="0"/>
+        </w:rPr>
+      </w:r>
+    </w:p>
+    <w:p>
+      <w:pPr>
         <w:pStyle w:val="Heading2"/>
         <w:rPr/>
       </w:pPr>
-      <w:bookmarkStart w:colFirst="0" w:colLast="0" w:name="_ju211037e4cp" w:id="31"/>
+      <w:bookmarkStart w:colFirst="0" w:colLast="0" w:name="_errma52key7v" w:id="31"/>
       <w:bookmarkEnd w:id="31"/>
       <w:r>
         <w:br w:type="page"/>
@@ -1538,22 +1558,342 @@
     <w:p>
       <w:pPr>
         <w:pStyle w:val="Heading2"/>
-        <w:rPr/>
-      </w:pPr>
-      <w:bookmarkStart w:colFirst="0" w:colLast="0" w:name="_1yxmekw2upv" w:id="32"/>
+        <w:rPr>
+          <w:b w:val="1"/>
+          <w:sz w:val="24"/>
+          <w:szCs w:val="24"/>
+        </w:rPr>
+      </w:pPr>
+      <w:bookmarkStart w:colFirst="0" w:colLast="0" w:name="_pwzl61e6h917" w:id="32"/>
       <w:bookmarkEnd w:id="32"/>
       <w:r>
         <w:rPr>
+          <w:rtl w:val="0"/>
+        </w:rPr>
+        <w:t xml:space="preserve">Avoiding Common Pitfalls</w:t>
+      </w:r>
+      <w:r>
+        <w:rPr>
+          <w:rtl w:val="0"/>
+        </w:rPr>
+      </w:r>
+    </w:p>
+    <w:p>
+      <w:pPr>
+        <w:pStyle w:val="Heading4"/>
+        <w:rPr/>
+      </w:pPr>
+      <w:bookmarkStart w:colFirst="0" w:colLast="0" w:name="_2scepirqhpek" w:id="33"/>
+      <w:bookmarkEnd w:id="33"/>
+      <w:r>
+        <w:rPr>
+          <w:rtl w:val="0"/>
+        </w:rPr>
+        <w:t xml:space="preserve">What is the stupid baseline you should always compare a </w:t>
+      </w:r>
+      <w:r>
+        <w:rPr>
+          <w:u w:val="single"/>
+          <w:rtl w:val="0"/>
+        </w:rPr>
+        <w:t xml:space="preserve">regression</w:t>
+      </w:r>
+      <w:r>
+        <w:rPr>
+          <w:rtl w:val="0"/>
+        </w:rPr>
+        <w:t xml:space="preserve"> model against?</w:t>
+      </w:r>
+    </w:p>
+    <w:p>
+      <w:pPr>
+        <w:rPr/>
+      </w:pPr>
+      <w:r>
+        <w:rPr>
+          <w:rtl w:val="0"/>
+        </w:rPr>
+      </w:r>
+    </w:p>
+    <w:p>
+      <w:pPr>
+        <w:rPr/>
+      </w:pPr>
+      <w:r>
+        <w:rPr>
+          <w:rtl w:val="0"/>
+        </w:rPr>
+      </w:r>
+    </w:p>
+    <w:p>
+      <w:pPr>
+        <w:pStyle w:val="Heading4"/>
+        <w:rPr/>
+      </w:pPr>
+      <w:bookmarkStart w:colFirst="0" w:colLast="0" w:name="_84fpct5ga1v0" w:id="34"/>
+      <w:bookmarkEnd w:id="34"/>
+      <w:r>
+        <w:rPr>
+          <w:rtl w:val="0"/>
+        </w:rPr>
+        <w:t xml:space="preserve">What is the stupid baseline you should always compare a </w:t>
+      </w:r>
+      <w:r>
+        <w:rPr>
+          <w:u w:val="single"/>
+          <w:rtl w:val="0"/>
+        </w:rPr>
+        <w:t xml:space="preserve">classification</w:t>
+      </w:r>
+      <w:r>
+        <w:rPr>
+          <w:rtl w:val="0"/>
+        </w:rPr>
+        <w:t xml:space="preserve"> model against?</w:t>
+      </w:r>
+    </w:p>
+    <w:p>
+      <w:pPr>
+        <w:rPr/>
+      </w:pPr>
+      <w:r>
+        <w:rPr>
+          <w:rtl w:val="0"/>
+        </w:rPr>
+      </w:r>
+    </w:p>
+    <w:p>
+      <w:pPr>
+        <w:rPr/>
+      </w:pPr>
+      <w:r>
+        <w:rPr>
+          <w:rtl w:val="0"/>
+        </w:rPr>
+      </w:r>
+    </w:p>
+    <w:p>
+      <w:pPr>
+        <w:pStyle w:val="Heading4"/>
+        <w:rPr/>
+      </w:pPr>
+      <w:bookmarkStart w:colFirst="0" w:colLast="0" w:name="_s6byqxj6y1vo" w:id="35"/>
+      <w:bookmarkEnd w:id="35"/>
+      <w:r>
+        <w:rPr>
+          <w:rtl w:val="0"/>
+        </w:rPr>
+        <w:t xml:space="preserve">When is it a really bad idea to evaluate a classification model with the accuracy metric?</w:t>
+      </w:r>
+    </w:p>
+    <w:p>
+      <w:pPr>
+        <w:rPr/>
+      </w:pPr>
+      <w:r>
+        <w:rPr>
+          <w:rtl w:val="0"/>
+        </w:rPr>
+      </w:r>
+    </w:p>
+    <w:p>
+      <w:pPr>
+        <w:rPr/>
+      </w:pPr>
+      <w:r>
+        <w:rPr>
+          <w:rtl w:val="0"/>
+        </w:rPr>
+      </w:r>
+    </w:p>
+    <w:p>
+      <w:pPr>
+        <w:pStyle w:val="Heading4"/>
+        <w:rPr/>
+      </w:pPr>
+      <w:bookmarkStart w:colFirst="0" w:colLast="0" w:name="_aew22j255jwx" w:id="36"/>
+      <w:bookmarkEnd w:id="36"/>
+      <w:r>
+        <w:rPr>
+          <w:rtl w:val="0"/>
+        </w:rPr>
+        <w:t xml:space="preserve">What does it mean for a model to over- or underfit?</w:t>
+      </w:r>
+    </w:p>
+    <w:p>
+      <w:pPr>
+        <w:rPr/>
+      </w:pPr>
+      <w:r>
+        <w:rPr>
+          <w:rtl w:val="0"/>
+        </w:rPr>
+      </w:r>
+    </w:p>
+    <w:p>
+      <w:pPr>
+        <w:rPr/>
+      </w:pPr>
+      <w:r>
+        <w:rPr>
+          <w:rtl w:val="0"/>
+        </w:rPr>
+      </w:r>
+    </w:p>
+    <w:p>
+      <w:pPr>
+        <w:pStyle w:val="Heading4"/>
+        <w:rPr/>
+      </w:pPr>
+      <w:bookmarkStart w:colFirst="0" w:colLast="0" w:name="_dh8s5ebja3q5" w:id="37"/>
+      <w:bookmarkEnd w:id="37"/>
+      <w:r>
+        <w:rPr>
+          <w:rtl w:val="0"/>
+        </w:rPr>
+        <w:t xml:space="preserve">Why might a model still be wrong, even if it generates correct predictions for new test data points?</w:t>
+      </w:r>
+    </w:p>
+    <w:p>
+      <w:pPr>
+        <w:rPr/>
+      </w:pPr>
+      <w:r>
+        <w:rPr>
+          <w:rtl w:val="0"/>
+        </w:rPr>
+      </w:r>
+    </w:p>
+    <w:p>
+      <w:pPr>
+        <w:rPr/>
+      </w:pPr>
+      <w:r>
+        <w:rPr>
+          <w:rtl w:val="0"/>
+        </w:rPr>
+      </w:r>
+    </w:p>
+    <w:p>
+      <w:pPr>
+        <w:pStyle w:val="Heading4"/>
+        <w:rPr/>
+      </w:pPr>
+      <w:bookmarkStart w:colFirst="0" w:colLast="0" w:name="_vooo34ram1sc" w:id="38"/>
+      <w:bookmarkEnd w:id="38"/>
+      <w:r>
+        <w:rPr>
+          <w:rtl w:val="0"/>
+        </w:rPr>
+        <w:t xml:space="preserve">What are “Adversarial Attacks”?</w:t>
+      </w:r>
+    </w:p>
+    <w:p>
+      <w:pPr>
+        <w:rPr/>
+      </w:pPr>
+      <w:r>
+        <w:rPr>
+          <w:rtl w:val="0"/>
+        </w:rPr>
+      </w:r>
+    </w:p>
+    <w:p>
+      <w:pPr>
+        <w:rPr/>
+      </w:pPr>
+      <w:r>
+        <w:rPr>
+          <w:rtl w:val="0"/>
+        </w:rPr>
+      </w:r>
+    </w:p>
+    <w:p>
+      <w:pPr>
+        <w:pStyle w:val="Heading4"/>
+        <w:rPr/>
+      </w:pPr>
+      <w:bookmarkStart w:colFirst="0" w:colLast="0" w:name="_sv48n5ei4ovn" w:id="39"/>
+      <w:bookmarkEnd w:id="39"/>
+      <w:r>
+        <w:rPr>
+          <w:rtl w:val="0"/>
+        </w:rPr>
+        <w:t xml:space="preserve">Why can it happen that a model discriminates?</w:t>
+      </w:r>
+    </w:p>
+    <w:p>
+      <w:pPr>
+        <w:rPr/>
+      </w:pPr>
+      <w:r>
+        <w:rPr>
+          <w:rtl w:val="0"/>
+        </w:rPr>
+      </w:r>
+    </w:p>
+    <w:p>
+      <w:pPr>
+        <w:rPr/>
+      </w:pPr>
+      <w:r>
+        <w:rPr>
+          <w:rtl w:val="0"/>
+        </w:rPr>
+      </w:r>
+    </w:p>
+    <w:p>
+      <w:pPr>
+        <w:pStyle w:val="Heading4"/>
+        <w:rPr/>
+      </w:pPr>
+      <w:bookmarkStart w:colFirst="0" w:colLast="0" w:name="_3eoqwmknsdrs" w:id="40"/>
+      <w:bookmarkEnd w:id="40"/>
+      <w:r>
+        <w:rPr>
+          <w:rtl w:val="0"/>
+        </w:rPr>
+        <w:t xml:space="preserve">What is the difference between data and concept drift?</w:t>
+      </w:r>
+    </w:p>
+    <w:p>
+      <w:pPr>
+        <w:rPr/>
+      </w:pPr>
+      <w:r>
+        <w:rPr>
+          <w:rtl w:val="0"/>
+        </w:rPr>
+      </w:r>
+    </w:p>
+    <w:p>
+      <w:pPr>
+        <w:rPr/>
+      </w:pPr>
+      <w:r>
+        <w:rPr>
+          <w:rtl w:val="0"/>
+        </w:rPr>
+      </w:r>
+    </w:p>
+    <w:p>
+      <w:pPr>
+        <w:pStyle w:val="Heading2"/>
+        <w:rPr/>
+      </w:pPr>
+      <w:bookmarkStart w:colFirst="0" w:colLast="0" w:name="_pxndhypi5whe" w:id="41"/>
+      <w:bookmarkEnd w:id="41"/>
+      <w:r>
+        <w:rPr>
           <w:rFonts w:ascii="Source Sans Pro" w:cs="Source Sans Pro" w:eastAsia="Source Sans Pro" w:hAnsi="Source Sans Pro"/>
           <w:rtl w:val="0"/>
         </w:rPr>
-        <w:t xml:space="preserve">Supervised Learning </w:t>
-      </w:r>
-      <w:r>
-        <w:rPr>
-          <w:rtl w:val="0"/>
-        </w:rPr>
-        <w:t xml:space="preserve">Basics</w:t>
+        <w:t xml:space="preserve">Conclusion</w:t>
+      </w:r>
+      <w:r>
+        <w:rPr>
+          <w:rtl w:val="0"/>
+        </w:rPr>
       </w:r>
     </w:p>
     <w:p>
@@ -1561,385 +1901,8 @@
         <w:pStyle w:val="Heading4"/>
         <w:rPr/>
       </w:pPr>
-      <w:bookmarkStart w:colFirst="0" w:colLast="0" w:name="_evlmzbpqlxll" w:id="33"/>
-      <w:bookmarkEnd w:id="33"/>
-      <w:r>
-        <w:rPr>
-          <w:rtl w:val="0"/>
-        </w:rPr>
-        <w:t xml:space="preserve">What is the difference between a regression and a classification problem?</w:t>
-      </w:r>
-    </w:p>
-    <w:p>
-      <w:pPr>
-        <w:rPr/>
-      </w:pPr>
-      <w:r>
-        <w:rPr>
-          <w:rtl w:val="0"/>
-        </w:rPr>
-      </w:r>
-    </w:p>
-    <w:p>
-      <w:pPr>
-        <w:pStyle w:val="Heading3"/>
-        <w:rPr/>
-      </w:pPr>
-      <w:bookmarkStart w:colFirst="0" w:colLast="0" w:name="_fb5k4jdplj3t" w:id="34"/>
-      <w:bookmarkEnd w:id="34"/>
-      <w:r>
-        <w:rPr>
-          <w:rtl w:val="0"/>
-        </w:rPr>
-      </w:r>
-    </w:p>
-    <w:p>
-      <w:pPr>
-        <w:pStyle w:val="Heading4"/>
-        <w:rPr/>
-      </w:pPr>
-      <w:bookmarkStart w:colFirst="0" w:colLast="0" w:name="_2scepirqhpek" w:id="35"/>
-      <w:bookmarkEnd w:id="35"/>
-      <w:r>
-        <w:rPr>
-          <w:rtl w:val="0"/>
-        </w:rPr>
-        <w:t xml:space="preserve">What is the stupid baseline you should always compare a </w:t>
-      </w:r>
-      <w:r>
-        <w:rPr>
-          <w:u w:val="single"/>
-          <w:rtl w:val="0"/>
-        </w:rPr>
-        <w:t xml:space="preserve">regression</w:t>
-      </w:r>
-      <w:r>
-        <w:rPr>
-          <w:rtl w:val="0"/>
-        </w:rPr>
-        <w:t xml:space="preserve"> model against?</w:t>
-      </w:r>
-    </w:p>
-    <w:p>
-      <w:pPr>
-        <w:rPr/>
-      </w:pPr>
-      <w:r>
-        <w:rPr>
-          <w:rtl w:val="0"/>
-        </w:rPr>
-      </w:r>
-    </w:p>
-    <w:p>
-      <w:pPr>
-        <w:rPr/>
-      </w:pPr>
-      <w:r>
-        <w:rPr>
-          <w:rtl w:val="0"/>
-        </w:rPr>
-      </w:r>
-    </w:p>
-    <w:p>
-      <w:pPr>
-        <w:pStyle w:val="Heading4"/>
-        <w:rPr/>
-      </w:pPr>
-      <w:bookmarkStart w:colFirst="0" w:colLast="0" w:name="_84fpct5ga1v0" w:id="36"/>
-      <w:bookmarkEnd w:id="36"/>
-      <w:r>
-        <w:rPr>
-          <w:rtl w:val="0"/>
-        </w:rPr>
-        <w:t xml:space="preserve">What is the stupid baseline you should always compare a </w:t>
-      </w:r>
-      <w:r>
-        <w:rPr>
-          <w:u w:val="single"/>
-          <w:rtl w:val="0"/>
-        </w:rPr>
-        <w:t xml:space="preserve">classification</w:t>
-      </w:r>
-      <w:r>
-        <w:rPr>
-          <w:rtl w:val="0"/>
-        </w:rPr>
-        <w:t xml:space="preserve"> model against?</w:t>
-      </w:r>
-    </w:p>
-    <w:p>
-      <w:pPr>
-        <w:rPr/>
-      </w:pPr>
-      <w:r>
-        <w:rPr>
-          <w:rtl w:val="0"/>
-        </w:rPr>
-      </w:r>
-    </w:p>
-    <w:p>
-      <w:pPr>
-        <w:rPr/>
-      </w:pPr>
-      <w:r>
-        <w:rPr>
-          <w:rtl w:val="0"/>
-        </w:rPr>
-      </w:r>
-    </w:p>
-    <w:p>
-      <w:pPr>
-        <w:pStyle w:val="Heading2"/>
-        <w:rPr>
-          <w:sz w:val="22"/>
-          <w:szCs w:val="22"/>
-        </w:rPr>
-      </w:pPr>
-      <w:bookmarkStart w:colFirst="0" w:colLast="0" w:name="_pwzl61e6h917" w:id="37"/>
-      <w:bookmarkEnd w:id="37"/>
-      <w:r>
-        <w:rPr>
-          <w:rtl w:val="0"/>
-        </w:rPr>
-        <w:t xml:space="preserve">Avoiding Common Pitfalls</w:t>
-      </w:r>
-      <w:r>
-        <w:rPr>
-          <w:rtl w:val="0"/>
-        </w:rPr>
-      </w:r>
-    </w:p>
-    <w:p>
-      <w:pPr>
-        <w:pStyle w:val="Heading4"/>
-        <w:rPr/>
-      </w:pPr>
-      <w:bookmarkStart w:colFirst="0" w:colLast="0" w:name="_s6byqxj6y1vo" w:id="38"/>
-      <w:bookmarkEnd w:id="38"/>
-      <w:r>
-        <w:rPr>
-          <w:rtl w:val="0"/>
-        </w:rPr>
-        <w:t xml:space="preserve">When is it a really bad idea to evaluate a classification model with the accuracy metric?</w:t>
-      </w:r>
-    </w:p>
-    <w:p>
-      <w:pPr>
-        <w:rPr/>
-      </w:pPr>
-      <w:r>
-        <w:rPr>
-          <w:rtl w:val="0"/>
-        </w:rPr>
-      </w:r>
-    </w:p>
-    <w:p>
-      <w:pPr>
-        <w:rPr/>
-      </w:pPr>
-      <w:r>
-        <w:rPr>
-          <w:rtl w:val="0"/>
-        </w:rPr>
-      </w:r>
-    </w:p>
-    <w:p>
-      <w:pPr>
-        <w:pStyle w:val="Heading4"/>
-        <w:rPr/>
-      </w:pPr>
-      <w:bookmarkStart w:colFirst="0" w:colLast="0" w:name="_aew22j255jwx" w:id="39"/>
-      <w:bookmarkEnd w:id="39"/>
-      <w:r>
-        <w:rPr>
-          <w:rtl w:val="0"/>
-        </w:rPr>
-        <w:t xml:space="preserve">What does it mean for a model to over- or underfit?</w:t>
-      </w:r>
-    </w:p>
-    <w:p>
-      <w:pPr>
-        <w:rPr/>
-      </w:pPr>
-      <w:r>
-        <w:rPr>
-          <w:rtl w:val="0"/>
-        </w:rPr>
-      </w:r>
-    </w:p>
-    <w:p>
-      <w:pPr>
-        <w:rPr/>
-      </w:pPr>
-      <w:r>
-        <w:rPr>
-          <w:rtl w:val="0"/>
-        </w:rPr>
-      </w:r>
-    </w:p>
-    <w:p>
-      <w:pPr>
-        <w:pStyle w:val="Heading4"/>
-        <w:rPr/>
-      </w:pPr>
-      <w:bookmarkStart w:colFirst="0" w:colLast="0" w:name="_dh8s5ebja3q5" w:id="40"/>
-      <w:bookmarkEnd w:id="40"/>
-      <w:r>
-        <w:rPr>
-          <w:rtl w:val="0"/>
-        </w:rPr>
-        <w:t xml:space="preserve">Why might a model still be wrong, even if it generates correct predictions for new test data points?</w:t>
-      </w:r>
-    </w:p>
-    <w:p>
-      <w:pPr>
-        <w:rPr/>
-      </w:pPr>
-      <w:r>
-        <w:rPr>
-          <w:rtl w:val="0"/>
-        </w:rPr>
-      </w:r>
-    </w:p>
-    <w:p>
-      <w:pPr>
-        <w:rPr/>
-      </w:pPr>
-      <w:r>
-        <w:rPr>
-          <w:rtl w:val="0"/>
-        </w:rPr>
-      </w:r>
-    </w:p>
-    <w:p>
-      <w:pPr>
-        <w:pStyle w:val="Heading4"/>
-        <w:rPr/>
-      </w:pPr>
-      <w:bookmarkStart w:colFirst="0" w:colLast="0" w:name="_vooo34ram1sc" w:id="41"/>
-      <w:bookmarkEnd w:id="41"/>
-      <w:r>
-        <w:rPr>
-          <w:rtl w:val="0"/>
-        </w:rPr>
-        <w:t xml:space="preserve">What are “Adversarial Attacks”?</w:t>
-      </w:r>
-    </w:p>
-    <w:p>
-      <w:pPr>
-        <w:rPr/>
-      </w:pPr>
-      <w:r>
-        <w:rPr>
-          <w:rtl w:val="0"/>
-        </w:rPr>
-      </w:r>
-    </w:p>
-    <w:p>
-      <w:pPr>
-        <w:rPr/>
-      </w:pPr>
-      <w:r>
-        <w:rPr>
-          <w:rtl w:val="0"/>
-        </w:rPr>
-      </w:r>
-    </w:p>
-    <w:p>
-      <w:pPr>
-        <w:pStyle w:val="Heading4"/>
-        <w:rPr/>
-      </w:pPr>
-      <w:bookmarkStart w:colFirst="0" w:colLast="0" w:name="_sv48n5ei4ovn" w:id="42"/>
+      <w:bookmarkStart w:colFirst="0" w:colLast="0" w:name="_qa9wwtcaigvt" w:id="42"/>
       <w:bookmarkEnd w:id="42"/>
-      <w:r>
-        <w:rPr>
-          <w:rtl w:val="0"/>
-        </w:rPr>
-        <w:t xml:space="preserve">Why can it happen that a model discriminates?</w:t>
-      </w:r>
-    </w:p>
-    <w:p>
-      <w:pPr>
-        <w:rPr/>
-      </w:pPr>
-      <w:r>
-        <w:rPr>
-          <w:rtl w:val="0"/>
-        </w:rPr>
-      </w:r>
-    </w:p>
-    <w:p>
-      <w:pPr>
-        <w:rPr/>
-      </w:pPr>
-      <w:r>
-        <w:rPr>
-          <w:rtl w:val="0"/>
-        </w:rPr>
-      </w:r>
-    </w:p>
-    <w:p>
-      <w:pPr>
-        <w:pStyle w:val="Heading4"/>
-        <w:rPr/>
-      </w:pPr>
-      <w:bookmarkStart w:colFirst="0" w:colLast="0" w:name="_3eoqwmknsdrs" w:id="43"/>
-      <w:bookmarkEnd w:id="43"/>
-      <w:r>
-        <w:rPr>
-          <w:rtl w:val="0"/>
-        </w:rPr>
-        <w:t xml:space="preserve">What is the difference between data and concept drift?</w:t>
-      </w:r>
-    </w:p>
-    <w:p>
-      <w:pPr>
-        <w:rPr/>
-      </w:pPr>
-      <w:r>
-        <w:rPr>
-          <w:rtl w:val="0"/>
-        </w:rPr>
-      </w:r>
-    </w:p>
-    <w:p>
-      <w:pPr>
-        <w:rPr/>
-      </w:pPr>
-      <w:r>
-        <w:rPr>
-          <w:rtl w:val="0"/>
-        </w:rPr>
-      </w:r>
-    </w:p>
-    <w:p>
-      <w:pPr>
-        <w:pStyle w:val="Heading2"/>
-        <w:rPr/>
-      </w:pPr>
-      <w:bookmarkStart w:colFirst="0" w:colLast="0" w:name="_pxndhypi5whe" w:id="44"/>
-      <w:bookmarkEnd w:id="44"/>
-      <w:r>
-        <w:rPr>
-          <w:rFonts w:ascii="Source Sans Pro" w:cs="Source Sans Pro" w:eastAsia="Source Sans Pro" w:hAnsi="Source Sans Pro"/>
-          <w:rtl w:val="0"/>
-        </w:rPr>
-        <w:t xml:space="preserve">Conclusion</w:t>
-      </w:r>
-      <w:r>
-        <w:rPr>
-          <w:rtl w:val="0"/>
-        </w:rPr>
-      </w:r>
-    </w:p>
-    <w:p>
-      <w:pPr>
-        <w:pStyle w:val="Heading4"/>
-        <w:rPr/>
-      </w:pPr>
-      <w:bookmarkStart w:colFirst="0" w:colLast="0" w:name="_qa9wwtcaigvt" w:id="45"/>
-      <w:bookmarkEnd w:id="45"/>
       <w:r>
         <w:rPr>
           <w:rtl w:val="0"/>
@@ -2038,8 +2001,8 @@
         <w:pStyle w:val="Heading4"/>
         <w:rPr/>
       </w:pPr>
-      <w:bookmarkStart w:colFirst="0" w:colLast="0" w:name="_pr4rxrpyutw6" w:id="46"/>
-      <w:bookmarkEnd w:id="46"/>
+      <w:bookmarkStart w:colFirst="0" w:colLast="0" w:name="_pr4rxrpyutw6" w:id="43"/>
+      <w:bookmarkEnd w:id="43"/>
       <w:r>
         <w:rPr>
           <w:rtl w:val="0"/>
@@ -2051,8 +2014,8 @@
         <w:pStyle w:val="Heading4"/>
         <w:rPr/>
       </w:pPr>
-      <w:bookmarkStart w:colFirst="0" w:colLast="0" w:name="_fhlzo8qy6fi3" w:id="47"/>
-      <w:bookmarkEnd w:id="47"/>
+      <w:bookmarkStart w:colFirst="0" w:colLast="0" w:name="_fhlzo8qy6fi3" w:id="44"/>
+      <w:bookmarkEnd w:id="44"/>
       <w:r>
         <w:rPr>
           <w:rtl w:val="0"/>

</xml_diff>

<commit_message>
minor changes to questions
</commit_message>
<xml_diff>
--- a/mlws_resources/ml_course_workbook_strategist.docx
+++ b/mlws_resources/ml_course_workbook_strategist.docx
@@ -1751,7 +1751,7 @@
         <w:rPr>
           <w:rtl w:val="0"/>
         </w:rPr>
-        <w:t xml:space="preserve">Why might a model still be wrong, even if it generates correct predictions for new test data points?</w:t>
+        <w:t xml:space="preserve">Why can a model still be wrong, even though it generates correct predictions for data points from the  testset?</w:t>
       </w:r>
     </w:p>
     <w:p>
@@ -1819,7 +1819,7 @@
         <w:rPr>
           <w:rtl w:val="0"/>
         </w:rPr>
-        <w:t xml:space="preserve">Why can it happen that a model discriminates?</w:t>
+        <w:t xml:space="preserve">Why can it happen that a model discriminates &amp; how could you detect this?</w:t>
       </w:r>
     </w:p>
     <w:p>
@@ -1878,11 +1878,45 @@
     </w:p>
     <w:p>
       <w:pPr>
+        <w:pStyle w:val="Heading4"/>
+        <w:rPr/>
+      </w:pPr>
+      <w:bookmarkStart w:colFirst="0" w:colLast="0" w:name="_nev8pkg6vk0k" w:id="41"/>
+      <w:bookmarkEnd w:id="41"/>
+      <w:r>
+        <w:rPr>
+          <w:rtl w:val="0"/>
+        </w:rPr>
+        <w:t xml:space="preserve">What could be reasons for data or concept drift in your domain / next project?</w:t>
+      </w:r>
+    </w:p>
+    <w:p>
+      <w:pPr>
+        <w:rPr/>
+      </w:pPr>
+      <w:r>
+        <w:rPr>
+          <w:rtl w:val="0"/>
+        </w:rPr>
+      </w:r>
+    </w:p>
+    <w:p>
+      <w:pPr>
+        <w:rPr/>
+      </w:pPr>
+      <w:r>
+        <w:rPr>
+          <w:rtl w:val="0"/>
+        </w:rPr>
+      </w:r>
+    </w:p>
+    <w:p>
+      <w:pPr>
         <w:pStyle w:val="Heading2"/>
         <w:rPr/>
       </w:pPr>
-      <w:bookmarkStart w:colFirst="0" w:colLast="0" w:name="_pxndhypi5whe" w:id="41"/>
-      <w:bookmarkEnd w:id="41"/>
+      <w:bookmarkStart w:colFirst="0" w:colLast="0" w:name="_pxndhypi5whe" w:id="42"/>
+      <w:bookmarkEnd w:id="42"/>
       <w:r>
         <w:rPr>
           <w:rFonts w:ascii="Source Sans Pro" w:cs="Source Sans Pro" w:eastAsia="Source Sans Pro" w:hAnsi="Source Sans Pro"/>
@@ -1901,8 +1935,8 @@
         <w:pStyle w:val="Heading4"/>
         <w:rPr/>
       </w:pPr>
-      <w:bookmarkStart w:colFirst="0" w:colLast="0" w:name="_qa9wwtcaigvt" w:id="42"/>
-      <w:bookmarkEnd w:id="42"/>
+      <w:bookmarkStart w:colFirst="0" w:colLast="0" w:name="_qa9wwtcaigvt" w:id="43"/>
+      <w:bookmarkEnd w:id="43"/>
       <w:r>
         <w:rPr>
           <w:rtl w:val="0"/>
@@ -2001,8 +2035,8 @@
         <w:pStyle w:val="Heading4"/>
         <w:rPr/>
       </w:pPr>
-      <w:bookmarkStart w:colFirst="0" w:colLast="0" w:name="_pr4rxrpyutw6" w:id="43"/>
-      <w:bookmarkEnd w:id="43"/>
+      <w:bookmarkStart w:colFirst="0" w:colLast="0" w:name="_pr4rxrpyutw6" w:id="44"/>
+      <w:bookmarkEnd w:id="44"/>
       <w:r>
         <w:rPr>
           <w:rtl w:val="0"/>
@@ -2014,8 +2048,8 @@
         <w:pStyle w:val="Heading4"/>
         <w:rPr/>
       </w:pPr>
-      <w:bookmarkStart w:colFirst="0" w:colLast="0" w:name="_fhlzo8qy6fi3" w:id="44"/>
-      <w:bookmarkEnd w:id="44"/>
+      <w:bookmarkStart w:colFirst="0" w:colLast="0" w:name="_fhlzo8qy6fi3" w:id="45"/>
+      <w:bookmarkEnd w:id="45"/>
       <w:r>
         <w:rPr>
           <w:rtl w:val="0"/>

</xml_diff>

<commit_message>
new data analysis chapter
</commit_message>
<xml_diff>
--- a/mlws_resources/ml_course_workbook_strategist.docx
+++ b/mlws_resources/ml_course_workbook_strategist.docx
@@ -205,7 +205,7 @@
       <w:pPr>
         <w:numPr>
           <w:ilvl w:val="0"/>
-          <w:numId w:val="5"/>
+          <w:numId w:val="4"/>
         </w:numPr>
         <w:ind w:left="720" w:hanging="360"/>
         <w:rPr>
@@ -225,7 +225,7 @@
       <w:pPr>
         <w:numPr>
           <w:ilvl w:val="0"/>
-          <w:numId w:val="5"/>
+          <w:numId w:val="4"/>
         </w:numPr>
         <w:ind w:left="720" w:hanging="360"/>
         <w:rPr>
@@ -243,15 +243,46 @@
     </w:p>
     <w:p>
       <w:pPr>
-        <w:pStyle w:val="Heading3"/>
-        <w:rPr/>
-      </w:pPr>
-      <w:bookmarkStart w:colFirst="0" w:colLast="0" w:name="_pgfz4ls429go" w:id="8"/>
+        <w:rPr/>
+      </w:pPr>
+      <w:r>
+        <w:rPr>
+          <w:rtl w:val="0"/>
+        </w:rPr>
+      </w:r>
+    </w:p>
+    <w:p>
+      <w:pPr>
+        <w:pStyle w:val="Heading4"/>
+        <w:rPr/>
+      </w:pPr>
+      <w:bookmarkStart w:colFirst="0" w:colLast="0" w:name="_d90qufvxal0s" w:id="8"/>
       <w:bookmarkEnd w:id="8"/>
       <w:r>
         <w:rPr>
           <w:rtl w:val="0"/>
         </w:rPr>
+        <w:t xml:space="preserve">What does Goodhart’s Law warn us about?</w:t>
+      </w:r>
+    </w:p>
+    <w:p>
+      <w:pPr>
+        <w:rPr/>
+      </w:pPr>
+      <w:r>
+        <w:rPr>
+          <w:rtl w:val="0"/>
+        </w:rPr>
+      </w:r>
+    </w:p>
+    <w:p>
+      <w:pPr>
+        <w:rPr/>
+      </w:pPr>
+      <w:r>
+        <w:rPr>
+          <w:rtl w:val="0"/>
+        </w:rPr>
       </w:r>
     </w:p>
     <w:p>
@@ -259,13 +290,13 @@
         <w:pStyle w:val="Heading4"/>
         <w:rPr/>
       </w:pPr>
-      <w:bookmarkStart w:colFirst="0" w:colLast="0" w:name="_il07llyp1yfc" w:id="9"/>
+      <w:bookmarkStart w:colFirst="0" w:colLast="0" w:name="_stn8thsvfysm" w:id="9"/>
       <w:bookmarkEnd w:id="9"/>
       <w:r>
         <w:rPr>
           <w:rtl w:val="0"/>
         </w:rPr>
-        <w:t xml:space="preserve">Can you think of a decision that you (or someone close to you) made that might have turned out differently if someone had first analyzed some data? Which future decision would you like to make in a data-driven way?</w:t>
+        <w:t xml:space="preserve">With what KPI could your department’s performance be quantified? What would be the target state, alert threshold, and what could be possible corrective actions?</w:t>
       </w:r>
     </w:p>
     <w:p>
@@ -323,7 +354,7 @@
         <w:rPr>
           <w:rtl w:val="0"/>
         </w:rPr>
-        <w:t xml:space="preserve">When are the benefits of ML compared to traditional software?</w:t>
+        <w:t xml:space="preserve">What are the benefits of ML compared to traditional software?</w:t>
       </w:r>
     </w:p>
     <w:p>
@@ -422,7 +453,7 @@
         <w:rPr>
           <w:rtl w:val="0"/>
         </w:rPr>
-        <w:t xml:space="preserve">Dimensionality Reduction:</w:t>
+        <w:t xml:space="preserve">Anomaly Detection:</w:t>
       </w:r>
     </w:p>
     <w:p>
@@ -437,7 +468,7 @@
         <w:rPr>
           <w:rtl w:val="0"/>
         </w:rPr>
-        <w:t xml:space="preserve">Anomaly Detection:</w:t>
+        <w:t xml:space="preserve">Clustering:</w:t>
       </w:r>
     </w:p>
     <w:p>
@@ -452,7 +483,7 @@
         <w:rPr>
           <w:rtl w:val="0"/>
         </w:rPr>
-        <w:t xml:space="preserve">Clustering:</w:t>
+        <w:t xml:space="preserve">Regression:</w:t>
       </w:r>
     </w:p>
     <w:p>
@@ -467,7 +498,7 @@
         <w:rPr>
           <w:rtl w:val="0"/>
         </w:rPr>
-        <w:t xml:space="preserve">Regression:</w:t>
+        <w:t xml:space="preserve">Classification:</w:t>
       </w:r>
     </w:p>
     <w:p>
@@ -482,7 +513,7 @@
         <w:rPr>
           <w:rtl w:val="0"/>
         </w:rPr>
-        <w:t xml:space="preserve">Classification:</w:t>
+        <w:t xml:space="preserve">Recommender Systems/Information Retrieval:</w:t>
       </w:r>
     </w:p>
     <w:p>
@@ -497,14 +528,130 @@
         <w:rPr>
           <w:rtl w:val="0"/>
         </w:rPr>
-        <w:t xml:space="preserve">Recommender Systems/Information Retrieval:</w:t>
+        <w:t xml:space="preserve">Deep Learning:</w:t>
+      </w:r>
+    </w:p>
+    <w:p>
+      <w:pPr>
+        <w:rPr/>
+      </w:pPr>
+      <w:r>
+        <w:rPr>
+          <w:rtl w:val="0"/>
+        </w:rPr>
+      </w:r>
+    </w:p>
+    <w:p>
+      <w:pPr>
+        <w:pStyle w:val="Heading4"/>
+        <w:rPr/>
+      </w:pPr>
+      <w:bookmarkStart w:colFirst="0" w:colLast="0" w:name="_585gxrc0trjm" w:id="14"/>
+      <w:bookmarkEnd w:id="14"/>
+      <w:r>
+        <w:rPr>
+          <w:rtl w:val="0"/>
+        </w:rPr>
+        <w:t xml:space="preserve">What are the benefits of breaking down a complex input-output problem into simpler subproblems?</w:t>
+      </w:r>
+    </w:p>
+    <w:p>
+      <w:pPr>
+        <w:rPr/>
+      </w:pPr>
+      <w:r>
+        <w:rPr>
+          <w:rtl w:val="0"/>
+        </w:rPr>
+      </w:r>
+    </w:p>
+    <w:p>
+      <w:pPr>
+        <w:rPr/>
+      </w:pPr>
+      <w:r>
+        <w:rPr>
+          <w:rtl w:val="0"/>
+        </w:rPr>
+      </w:r>
+    </w:p>
+    <w:p>
+      <w:pPr>
+        <w:pStyle w:val="Heading4"/>
+        <w:rPr/>
+      </w:pPr>
+      <w:bookmarkStart w:colFirst="0" w:colLast="0" w:name="_taz8n6c3tsq4" w:id="15"/>
+      <w:bookmarkEnd w:id="15"/>
+      <w:r>
+        <w:rPr>
+          <w:rtl w:val="0"/>
+        </w:rPr>
+        <w:t xml:space="preserve">What is the downside of a system composed of multiple ML models?</w:t>
+      </w:r>
+    </w:p>
+    <w:p>
+      <w:pPr>
+        <w:rPr/>
+      </w:pPr>
+      <w:r>
+        <w:rPr>
+          <w:rtl w:val="0"/>
+        </w:rPr>
+      </w:r>
+    </w:p>
+    <w:p>
+      <w:pPr>
+        <w:rPr/>
+      </w:pPr>
+      <w:r>
+        <w:rPr>
+          <w:rtl w:val="0"/>
+        </w:rPr>
+      </w:r>
+    </w:p>
+    <w:p>
+      <w:pPr>
+        <w:rPr/>
+      </w:pPr>
+      <w:r>
+        <w:rPr>
+          <w:rtl w:val="0"/>
+        </w:rPr>
+      </w:r>
+    </w:p>
+    <w:p>
+      <w:pPr>
+        <w:pStyle w:val="Heading3"/>
+        <w:rPr/>
+      </w:pPr>
+      <w:bookmarkStart w:colFirst="0" w:colLast="0" w:name="_119q4jlbs83" w:id="16"/>
+      <w:bookmarkEnd w:id="16"/>
+      <w:r>
+        <w:rPr>
+          <w:rtl w:val="0"/>
+        </w:rPr>
+        <w:t xml:space="preserve">ML history: Why now?</w:t>
+      </w:r>
+    </w:p>
+    <w:p>
+      <w:pPr>
+        <w:pStyle w:val="Heading4"/>
+        <w:rPr/>
+      </w:pPr>
+      <w:bookmarkStart w:colFirst="0" w:colLast="0" w:name="_hwfxjpyu9vy4" w:id="17"/>
+      <w:bookmarkEnd w:id="17"/>
+      <w:r>
+        <w:rPr>
+          <w:rtl w:val="0"/>
+        </w:rPr>
+        <w:t xml:space="preserve">What accelerated the rise of ML in the last few years?</w:t>
       </w:r>
     </w:p>
     <w:p>
       <w:pPr>
         <w:numPr>
           <w:ilvl w:val="0"/>
-          <w:numId w:val="2"/>
+          <w:numId w:val="7"/>
         </w:numPr>
         <w:ind w:left="720" w:hanging="360"/>
       </w:pPr>
@@ -512,130 +659,13 @@
         <w:rPr>
           <w:rtl w:val="0"/>
         </w:rPr>
-        <w:t xml:space="preserve">Deep Learning:</w:t>
-      </w:r>
-    </w:p>
-    <w:p>
-      <w:pPr>
-        <w:rPr/>
-      </w:pPr>
-      <w:r>
-        <w:rPr>
-          <w:rtl w:val="0"/>
-        </w:rPr>
-      </w:r>
-    </w:p>
-    <w:p>
-      <w:pPr>
-        <w:pStyle w:val="Heading4"/>
-        <w:rPr/>
-      </w:pPr>
-      <w:bookmarkStart w:colFirst="0" w:colLast="0" w:name="_585gxrc0trjm" w:id="14"/>
-      <w:bookmarkEnd w:id="14"/>
-      <w:r>
-        <w:rPr>
-          <w:rtl w:val="0"/>
-        </w:rPr>
-        <w:t xml:space="preserve">What are the benefits of breaking down a complex input-output problem into simpler subproblems?</w:t>
-      </w:r>
-    </w:p>
-    <w:p>
-      <w:pPr>
-        <w:rPr/>
-      </w:pPr>
-      <w:r>
-        <w:rPr>
-          <w:rtl w:val="0"/>
-        </w:rPr>
-      </w:r>
-    </w:p>
-    <w:p>
-      <w:pPr>
-        <w:rPr/>
-      </w:pPr>
-      <w:r>
-        <w:rPr>
-          <w:rtl w:val="0"/>
-        </w:rPr>
-      </w:r>
-    </w:p>
-    <w:p>
-      <w:pPr>
-        <w:pStyle w:val="Heading4"/>
-        <w:rPr/>
-      </w:pPr>
-      <w:bookmarkStart w:colFirst="0" w:colLast="0" w:name="_taz8n6c3tsq4" w:id="15"/>
-      <w:bookmarkEnd w:id="15"/>
-      <w:r>
-        <w:rPr>
-          <w:rtl w:val="0"/>
-        </w:rPr>
-        <w:t xml:space="preserve">What is the downside of a system composed of multiple ML models?</w:t>
-      </w:r>
-    </w:p>
-    <w:p>
-      <w:pPr>
-        <w:rPr/>
-      </w:pPr>
-      <w:r>
-        <w:rPr>
-          <w:rtl w:val="0"/>
-        </w:rPr>
-      </w:r>
-    </w:p>
-    <w:p>
-      <w:pPr>
-        <w:rPr/>
-      </w:pPr>
-      <w:r>
-        <w:rPr>
-          <w:rtl w:val="0"/>
-        </w:rPr>
-      </w:r>
-    </w:p>
-    <w:p>
-      <w:pPr>
-        <w:rPr/>
-      </w:pPr>
-      <w:r>
-        <w:rPr>
-          <w:rtl w:val="0"/>
-        </w:rPr>
-      </w:r>
-    </w:p>
-    <w:p>
-      <w:pPr>
-        <w:pStyle w:val="Heading3"/>
-        <w:rPr/>
-      </w:pPr>
-      <w:bookmarkStart w:colFirst="0" w:colLast="0" w:name="_119q4jlbs83" w:id="16"/>
-      <w:bookmarkEnd w:id="16"/>
-      <w:r>
-        <w:rPr>
-          <w:rtl w:val="0"/>
-        </w:rPr>
-        <w:t xml:space="preserve">ML history: Why now?</w:t>
-      </w:r>
-    </w:p>
-    <w:p>
-      <w:pPr>
-        <w:pStyle w:val="Heading4"/>
-        <w:rPr/>
-      </w:pPr>
-      <w:bookmarkStart w:colFirst="0" w:colLast="0" w:name="_hwfxjpyu9vy4" w:id="17"/>
-      <w:bookmarkEnd w:id="17"/>
-      <w:r>
-        <w:rPr>
-          <w:rtl w:val="0"/>
-        </w:rPr>
-        <w:t xml:space="preserve">What accelerated the rise of ML in the last few years?</w:t>
       </w:r>
     </w:p>
     <w:p>
       <w:pPr>
         <w:numPr>
           <w:ilvl w:val="0"/>
-          <w:numId w:val="8"/>
+          <w:numId w:val="7"/>
         </w:numPr>
         <w:ind w:left="720" w:hanging="360"/>
       </w:pPr>
@@ -649,21 +679,7 @@
       <w:pPr>
         <w:numPr>
           <w:ilvl w:val="0"/>
-          <w:numId w:val="8"/>
-        </w:numPr>
-        <w:ind w:left="720" w:hanging="360"/>
-      </w:pPr>
-      <w:r>
-        <w:rPr>
-          <w:rtl w:val="0"/>
-        </w:rPr>
-      </w:r>
-    </w:p>
-    <w:p>
-      <w:pPr>
-        <w:numPr>
-          <w:ilvl w:val="0"/>
-          <w:numId w:val="8"/>
+          <w:numId w:val="7"/>
         </w:numPr>
         <w:ind w:left="720" w:hanging="360"/>
       </w:pPr>
@@ -838,7 +854,7 @@
       <w:pPr>
         <w:numPr>
           <w:ilvl w:val="0"/>
-          <w:numId w:val="6"/>
+          <w:numId w:val="5"/>
         </w:numPr>
         <w:ind w:left="720" w:hanging="360"/>
       </w:pPr>
@@ -853,7 +869,7 @@
       <w:pPr>
         <w:numPr>
           <w:ilvl w:val="0"/>
-          <w:numId w:val="6"/>
+          <w:numId w:val="5"/>
         </w:numPr>
         <w:ind w:left="720" w:hanging="360"/>
       </w:pPr>
@@ -1068,14 +1084,19 @@
     </w:p>
     <w:p>
       <w:pPr>
-        <w:numPr>
-          <w:ilvl w:val="0"/>
-          <w:numId w:val="4"/>
-        </w:numPr>
-        <w:ind w:left="720" w:hanging="360"/>
-        <w:rPr>
-          <w:i w:val="0"/>
-        </w:rPr>
+        <w:ind w:left="0" w:firstLine="0"/>
+        <w:rPr/>
+      </w:pPr>
+      <w:r>
+        <w:rPr>
+          <w:rtl w:val="0"/>
+        </w:rPr>
+      </w:r>
+    </w:p>
+    <w:p>
+      <w:pPr>
+        <w:ind w:left="0" w:firstLine="0"/>
+        <w:rPr/>
       </w:pPr>
       <w:r>
         <w:rPr>
@@ -1086,50 +1107,19 @@
     </w:p>
     <w:p>
       <w:pPr>
-        <w:numPr>
-          <w:ilvl w:val="0"/>
-          <w:numId w:val="4"/>
-        </w:numPr>
-        <w:ind w:left="720" w:hanging="360"/>
-        <w:rPr>
-          <w:i w:val="0"/>
-        </w:rPr>
-      </w:pPr>
-      <w:r>
-        <w:rPr>
-          <w:rtl w:val="0"/>
-        </w:rPr>
-      </w:r>
-    </w:p>
-    <w:p>
-      <w:pPr>
-        <w:ind w:left="0" w:firstLine="0"/>
-        <w:rPr/>
-      </w:pPr>
-      <w:r>
-        <w:rPr>
-          <w:rtl w:val="0"/>
-        </w:rPr>
-        <w:t xml:space="preserve"> </w:t>
-      </w:r>
-    </w:p>
-    <w:p>
-      <w:pPr>
         <w:pStyle w:val="Heading2"/>
         <w:rPr>
-          <w:rFonts w:ascii="Source Sans Pro" w:cs="Source Sans Pro" w:eastAsia="Source Sans Pro" w:hAnsi="Source Sans Pro"/>
           <w:sz w:val="22"/>
           <w:szCs w:val="22"/>
         </w:rPr>
       </w:pPr>
-      <w:bookmarkStart w:colFirst="0" w:colLast="0" w:name="_prjbhnthutyk" w:id="29"/>
+      <w:bookmarkStart w:colFirst="0" w:colLast="0" w:name="_tm5tf0pvyocx" w:id="29"/>
       <w:bookmarkEnd w:id="29"/>
       <w:r>
         <w:rPr>
-          <w:rFonts w:ascii="Source Sans Pro" w:cs="Source Sans Pro" w:eastAsia="Source Sans Pro" w:hAnsi="Source Sans Pro"/>
-          <w:rtl w:val="0"/>
-        </w:rPr>
-        <w:t xml:space="preserve">Data &amp; Preprocessing</w:t>
+          <w:rtl w:val="0"/>
+        </w:rPr>
+        <w:t xml:space="preserve">Data Analysis &amp; Preprocessing</w:t>
       </w:r>
       <w:r>
         <w:rPr>
@@ -1142,12 +1132,70 @@
         <w:pStyle w:val="Heading3"/>
         <w:rPr/>
       </w:pPr>
-      <w:bookmarkStart w:colFirst="0" w:colLast="0" w:name="_5lj0iz7ul8ln" w:id="30"/>
+      <w:bookmarkStart w:colFirst="0" w:colLast="0" w:name="_xv4np6swh7vx" w:id="30"/>
       <w:bookmarkEnd w:id="30"/>
       <w:r>
         <w:rPr>
           <w:rtl w:val="0"/>
         </w:rPr>
+        <w:t xml:space="preserve">Data Analysis</w:t>
+      </w:r>
+    </w:p>
+    <w:p>
+      <w:pPr>
+        <w:pStyle w:val="Heading4"/>
+        <w:rPr/>
+      </w:pPr>
+      <w:bookmarkStart w:colFirst="0" w:colLast="0" w:name="_pggijy8s0srs" w:id="31"/>
+      <w:bookmarkEnd w:id="31"/>
+      <w:r>
+        <w:rPr>
+          <w:rtl w:val="0"/>
+        </w:rPr>
+        <w:t xml:space="preserve">You want to pick a restaurant for dinner. Your data source is Google Maps. What information do you consider when making a decision and what makes you choose one restaurant over another?</w:t>
+      </w:r>
+    </w:p>
+    <w:p>
+      <w:pPr>
+        <w:rPr/>
+      </w:pPr>
+      <w:r>
+        <w:rPr>
+          <w:rtl w:val="0"/>
+        </w:rPr>
+      </w:r>
+    </w:p>
+    <w:p>
+      <w:pPr>
+        <w:rPr/>
+      </w:pPr>
+      <w:r>
+        <w:rPr>
+          <w:rtl w:val="0"/>
+        </w:rPr>
+      </w:r>
+    </w:p>
+    <w:p>
+      <w:pPr>
+        <w:rPr/>
+      </w:pPr>
+      <w:r>
+        <w:rPr>
+          <w:rtl w:val="0"/>
+        </w:rPr>
+      </w:r>
+    </w:p>
+    <w:p>
+      <w:pPr>
+        <w:pStyle w:val="Heading3"/>
+        <w:rPr/>
+      </w:pPr>
+      <w:bookmarkStart w:colFirst="0" w:colLast="0" w:name="_5lj0iz7ul8ln" w:id="32"/>
+      <w:bookmarkEnd w:id="32"/>
+      <w:r>
+        <w:rPr>
+          <w:rtl w:val="0"/>
+        </w:rPr>
         <w:t xml:space="preserve">Garbage in, garbage out!</w:t>
       </w:r>
       <w:r>
@@ -1161,8 +1209,8 @@
         <w:pStyle w:val="Heading4"/>
         <w:rPr/>
       </w:pPr>
-      <w:bookmarkStart w:colFirst="0" w:colLast="0" w:name="_utdackt57bfz" w:id="31"/>
-      <w:bookmarkEnd w:id="31"/>
+      <w:bookmarkStart w:colFirst="0" w:colLast="0" w:name="_utdackt57bfz" w:id="33"/>
+      <w:bookmarkEnd w:id="33"/>
       <w:r>
         <w:rPr>
           <w:rtl w:val="0"/>
@@ -1195,8 +1243,8 @@
         <w:pStyle w:val="Heading4"/>
         <w:rPr/>
       </w:pPr>
-      <w:bookmarkStart w:colFirst="0" w:colLast="0" w:name="_2n2at6s341yl" w:id="32"/>
-      <w:bookmarkEnd w:id="32"/>
+      <w:bookmarkStart w:colFirst="0" w:colLast="0" w:name="_2n2at6s341yl" w:id="34"/>
+      <w:bookmarkEnd w:id="34"/>
       <w:r>
         <w:rPr>
           <w:rtl w:val="0"/>
@@ -1250,8 +1298,8 @@
           <w:szCs w:val="30"/>
         </w:rPr>
       </w:pPr>
-      <w:bookmarkStart w:colFirst="0" w:colLast="0" w:name="_57ty2j7gvten" w:id="33"/>
-      <w:bookmarkEnd w:id="33"/>
+      <w:bookmarkStart w:colFirst="0" w:colLast="0" w:name="_57ty2j7gvten" w:id="35"/>
+      <w:bookmarkEnd w:id="35"/>
       <w:r>
         <w:rPr>
           <w:rFonts w:ascii="Source Sans Pro Light" w:cs="Source Sans Pro Light" w:eastAsia="Source Sans Pro Light" w:hAnsi="Source Sans Pro Light"/>
@@ -1272,8 +1320,8 @@
           <w:szCs w:val="24"/>
         </w:rPr>
       </w:pPr>
-      <w:bookmarkStart w:colFirst="0" w:colLast="0" w:name="_st8m423qgjxk" w:id="34"/>
-      <w:bookmarkEnd w:id="34"/>
+      <w:bookmarkStart w:colFirst="0" w:colLast="0" w:name="_st8m423qgjxk" w:id="36"/>
+      <w:bookmarkEnd w:id="36"/>
       <w:r>
         <w:rPr>
           <w:rtl w:val="0"/>
@@ -1291,8 +1339,8 @@
         <w:pStyle w:val="Heading4"/>
         <w:rPr/>
       </w:pPr>
-      <w:bookmarkStart w:colFirst="0" w:colLast="0" w:name="_2scepirqhpek" w:id="35"/>
-      <w:bookmarkEnd w:id="35"/>
+      <w:bookmarkStart w:colFirst="0" w:colLast="0" w:name="_2scepirqhpek" w:id="37"/>
+      <w:bookmarkEnd w:id="37"/>
       <w:r>
         <w:rPr>
           <w:rtl w:val="0"/>
@@ -1343,8 +1391,8 @@
         <w:pStyle w:val="Heading4"/>
         <w:rPr/>
       </w:pPr>
-      <w:bookmarkStart w:colFirst="0" w:colLast="0" w:name="_s6byqxj6y1vo" w:id="36"/>
-      <w:bookmarkEnd w:id="36"/>
+      <w:bookmarkStart w:colFirst="0" w:colLast="0" w:name="_s6byqxj6y1vo" w:id="38"/>
+      <w:bookmarkEnd w:id="38"/>
       <w:r>
         <w:rPr>
           <w:rtl w:val="0"/>
@@ -1377,8 +1425,8 @@
         <w:pStyle w:val="Heading4"/>
         <w:rPr/>
       </w:pPr>
-      <w:bookmarkStart w:colFirst="0" w:colLast="0" w:name="_aew22j255jwx" w:id="37"/>
-      <w:bookmarkEnd w:id="37"/>
+      <w:bookmarkStart w:colFirst="0" w:colLast="0" w:name="_aew22j255jwx" w:id="39"/>
+      <w:bookmarkEnd w:id="39"/>
       <w:r>
         <w:rPr>
           <w:rtl w:val="0"/>
@@ -1411,8 +1459,8 @@
         <w:pStyle w:val="Heading4"/>
         <w:rPr/>
       </w:pPr>
-      <w:bookmarkStart w:colFirst="0" w:colLast="0" w:name="_dh8s5ebja3q5" w:id="38"/>
-      <w:bookmarkEnd w:id="38"/>
+      <w:bookmarkStart w:colFirst="0" w:colLast="0" w:name="_dh8s5ebja3q5" w:id="40"/>
+      <w:bookmarkEnd w:id="40"/>
       <w:r>
         <w:rPr>
           <w:rtl w:val="0"/>
@@ -1445,8 +1493,8 @@
         <w:pStyle w:val="Heading4"/>
         <w:rPr/>
       </w:pPr>
-      <w:bookmarkStart w:colFirst="0" w:colLast="0" w:name="_vooo34ram1sc" w:id="39"/>
-      <w:bookmarkEnd w:id="39"/>
+      <w:bookmarkStart w:colFirst="0" w:colLast="0" w:name="_vooo34ram1sc" w:id="41"/>
+      <w:bookmarkEnd w:id="41"/>
       <w:r>
         <w:rPr>
           <w:rtl w:val="0"/>
@@ -1479,8 +1527,8 @@
         <w:pStyle w:val="Heading4"/>
         <w:rPr/>
       </w:pPr>
-      <w:bookmarkStart w:colFirst="0" w:colLast="0" w:name="_h683gxb524gr" w:id="40"/>
-      <w:bookmarkEnd w:id="40"/>
+      <w:bookmarkStart w:colFirst="0" w:colLast="0" w:name="_h683gxb524gr" w:id="42"/>
+      <w:bookmarkEnd w:id="42"/>
       <w:r>
         <w:rPr>
           <w:rtl w:val="0"/>
@@ -1513,8 +1561,8 @@
         <w:pStyle w:val="Heading4"/>
         <w:rPr/>
       </w:pPr>
-      <w:bookmarkStart w:colFirst="0" w:colLast="0" w:name="_eg1lppg1s3km" w:id="41"/>
-      <w:bookmarkEnd w:id="41"/>
+      <w:bookmarkStart w:colFirst="0" w:colLast="0" w:name="_eg1lppg1s3km" w:id="43"/>
+      <w:bookmarkEnd w:id="43"/>
       <w:r>
         <w:rPr>
           <w:rtl w:val="0"/>
@@ -1547,8 +1595,8 @@
         <w:pStyle w:val="Heading4"/>
         <w:rPr/>
       </w:pPr>
-      <w:bookmarkStart w:colFirst="0" w:colLast="0" w:name="_3eoqwmknsdrs" w:id="42"/>
-      <w:bookmarkEnd w:id="42"/>
+      <w:bookmarkStart w:colFirst="0" w:colLast="0" w:name="_3eoqwmknsdrs" w:id="44"/>
+      <w:bookmarkEnd w:id="44"/>
       <w:r>
         <w:rPr>
           <w:rtl w:val="0"/>
@@ -1581,8 +1629,8 @@
         <w:pStyle w:val="Heading4"/>
         <w:rPr/>
       </w:pPr>
-      <w:bookmarkStart w:colFirst="0" w:colLast="0" w:name="_nev8pkg6vk0k" w:id="43"/>
-      <w:bookmarkEnd w:id="43"/>
+      <w:bookmarkStart w:colFirst="0" w:colLast="0" w:name="_nev8pkg6vk0k" w:id="45"/>
+      <w:bookmarkEnd w:id="45"/>
       <w:r>
         <w:rPr>
           <w:rtl w:val="0"/>
@@ -1615,8 +1663,8 @@
         <w:pStyle w:val="Heading2"/>
         <w:rPr/>
       </w:pPr>
-      <w:bookmarkStart w:colFirst="0" w:colLast="0" w:name="_pxndhypi5whe" w:id="44"/>
-      <w:bookmarkEnd w:id="44"/>
+      <w:bookmarkStart w:colFirst="0" w:colLast="0" w:name="_pxndhypi5whe" w:id="46"/>
+      <w:bookmarkEnd w:id="46"/>
       <w:r>
         <w:rPr>
           <w:rFonts w:ascii="Source Sans Pro" w:cs="Source Sans Pro" w:eastAsia="Source Sans Pro" w:hAnsi="Source Sans Pro"/>
@@ -1635,8 +1683,8 @@
         <w:pStyle w:val="Heading4"/>
         <w:rPr/>
       </w:pPr>
-      <w:bookmarkStart w:colFirst="0" w:colLast="0" w:name="_4c5qzjxuswuu" w:id="45"/>
-      <w:bookmarkEnd w:id="45"/>
+      <w:bookmarkStart w:colFirst="0" w:colLast="0" w:name="_4c5qzjxuswuu" w:id="47"/>
+      <w:bookmarkEnd w:id="47"/>
       <w:r>
         <w:rPr>
           <w:rtl w:val="0"/>
@@ -1653,7 +1701,7 @@
       <w:pPr>
         <w:numPr>
           <w:ilvl w:val="0"/>
-          <w:numId w:val="7"/>
+          <w:numId w:val="6"/>
         </w:numPr>
         <w:ind w:left="720" w:hanging="360"/>
         <w:rPr>
@@ -1671,7 +1719,7 @@
       <w:pPr>
         <w:numPr>
           <w:ilvl w:val="0"/>
-          <w:numId w:val="7"/>
+          <w:numId w:val="6"/>
         </w:numPr>
         <w:ind w:left="720" w:hanging="360"/>
         <w:rPr>
@@ -1689,7 +1737,7 @@
       <w:pPr>
         <w:numPr>
           <w:ilvl w:val="0"/>
-          <w:numId w:val="7"/>
+          <w:numId w:val="6"/>
         </w:numPr>
         <w:ind w:left="720" w:hanging="360"/>
         <w:rPr>
@@ -1707,7 +1755,7 @@
       <w:pPr>
         <w:numPr>
           <w:ilvl w:val="0"/>
-          <w:numId w:val="7"/>
+          <w:numId w:val="6"/>
         </w:numPr>
         <w:ind w:left="720" w:hanging="360"/>
         <w:rPr>
@@ -1725,7 +1773,7 @@
       <w:pPr>
         <w:numPr>
           <w:ilvl w:val="0"/>
-          <w:numId w:val="7"/>
+          <w:numId w:val="6"/>
         </w:numPr>
         <w:ind w:left="720" w:hanging="360"/>
       </w:pPr>
@@ -2105,7 +2153,7 @@
     <w:lvl w:ilvl="0">
       <w:start w:val="1"/>
       <w:numFmt w:val="bullet"/>
-      <w:lvlText w:val="-"/>
+      <w:lvlText w:val="➔"/>
       <w:lvlJc w:val="left"/>
       <w:pPr>
         <w:ind w:left="720" w:hanging="360"/>
@@ -2117,7 +2165,7 @@
     <w:lvl w:ilvl="1">
       <w:start w:val="1"/>
       <w:numFmt w:val="bullet"/>
-      <w:lvlText w:val="-"/>
+      <w:lvlText w:val="◆"/>
       <w:lvlJc w:val="left"/>
       <w:pPr>
         <w:ind w:left="1440" w:hanging="360"/>
@@ -2129,7 +2177,7 @@
     <w:lvl w:ilvl="2">
       <w:start w:val="1"/>
       <w:numFmt w:val="bullet"/>
-      <w:lvlText w:val="-"/>
+      <w:lvlText w:val="●"/>
       <w:lvlJc w:val="left"/>
       <w:pPr>
         <w:ind w:left="2160" w:hanging="360"/>
@@ -2141,7 +2189,7 @@
     <w:lvl w:ilvl="3">
       <w:start w:val="1"/>
       <w:numFmt w:val="bullet"/>
-      <w:lvlText w:val="-"/>
+      <w:lvlText w:val="○"/>
       <w:lvlJc w:val="left"/>
       <w:pPr>
         <w:ind w:left="2880" w:hanging="360"/>
@@ -2153,7 +2201,7 @@
     <w:lvl w:ilvl="4">
       <w:start w:val="1"/>
       <w:numFmt w:val="bullet"/>
-      <w:lvlText w:val="-"/>
+      <w:lvlText w:val="◆"/>
       <w:lvlJc w:val="left"/>
       <w:pPr>
         <w:ind w:left="3600" w:hanging="360"/>
@@ -2165,7 +2213,7 @@
     <w:lvl w:ilvl="5">
       <w:start w:val="1"/>
       <w:numFmt w:val="bullet"/>
-      <w:lvlText w:val="-"/>
+      <w:lvlText w:val="●"/>
       <w:lvlJc w:val="left"/>
       <w:pPr>
         <w:ind w:left="4320" w:hanging="360"/>
@@ -2177,7 +2225,7 @@
     <w:lvl w:ilvl="6">
       <w:start w:val="1"/>
       <w:numFmt w:val="bullet"/>
-      <w:lvlText w:val="-"/>
+      <w:lvlText w:val="○"/>
       <w:lvlJc w:val="left"/>
       <w:pPr>
         <w:ind w:left="5040" w:hanging="360"/>
@@ -2189,7 +2237,7 @@
     <w:lvl w:ilvl="7">
       <w:start w:val="1"/>
       <w:numFmt w:val="bullet"/>
-      <w:lvlText w:val="-"/>
+      <w:lvlText w:val="◆"/>
       <w:lvlJc w:val="left"/>
       <w:pPr>
         <w:ind w:left="5760" w:hanging="360"/>
@@ -2201,7 +2249,7 @@
     <w:lvl w:ilvl="8">
       <w:start w:val="1"/>
       <w:numFmt w:val="bullet"/>
-      <w:lvlText w:val="-"/>
+      <w:lvlText w:val="●"/>
       <w:lvlJc w:val="left"/>
       <w:pPr>
         <w:ind w:left="6480" w:hanging="360"/>
@@ -2324,116 +2372,6 @@
   <w:abstractNum w:abstractNumId="6">
     <w:lvl w:ilvl="0">
       <w:start w:val="1"/>
-      <w:numFmt w:val="bullet"/>
-      <w:lvlText w:val="➔"/>
-      <w:lvlJc w:val="left"/>
-      <w:pPr>
-        <w:ind w:left="720" w:hanging="360"/>
-      </w:pPr>
-      <w:rPr>
-        <w:u w:val="none"/>
-      </w:rPr>
-    </w:lvl>
-    <w:lvl w:ilvl="1">
-      <w:start w:val="1"/>
-      <w:numFmt w:val="bullet"/>
-      <w:lvlText w:val="◆"/>
-      <w:lvlJc w:val="left"/>
-      <w:pPr>
-        <w:ind w:left="1440" w:hanging="360"/>
-      </w:pPr>
-      <w:rPr>
-        <w:u w:val="none"/>
-      </w:rPr>
-    </w:lvl>
-    <w:lvl w:ilvl="2">
-      <w:start w:val="1"/>
-      <w:numFmt w:val="bullet"/>
-      <w:lvlText w:val="●"/>
-      <w:lvlJc w:val="left"/>
-      <w:pPr>
-        <w:ind w:left="2160" w:hanging="360"/>
-      </w:pPr>
-      <w:rPr>
-        <w:u w:val="none"/>
-      </w:rPr>
-    </w:lvl>
-    <w:lvl w:ilvl="3">
-      <w:start w:val="1"/>
-      <w:numFmt w:val="bullet"/>
-      <w:lvlText w:val="○"/>
-      <w:lvlJc w:val="left"/>
-      <w:pPr>
-        <w:ind w:left="2880" w:hanging="360"/>
-      </w:pPr>
-      <w:rPr>
-        <w:u w:val="none"/>
-      </w:rPr>
-    </w:lvl>
-    <w:lvl w:ilvl="4">
-      <w:start w:val="1"/>
-      <w:numFmt w:val="bullet"/>
-      <w:lvlText w:val="◆"/>
-      <w:lvlJc w:val="left"/>
-      <w:pPr>
-        <w:ind w:left="3600" w:hanging="360"/>
-      </w:pPr>
-      <w:rPr>
-        <w:u w:val="none"/>
-      </w:rPr>
-    </w:lvl>
-    <w:lvl w:ilvl="5">
-      <w:start w:val="1"/>
-      <w:numFmt w:val="bullet"/>
-      <w:lvlText w:val="●"/>
-      <w:lvlJc w:val="left"/>
-      <w:pPr>
-        <w:ind w:left="4320" w:hanging="360"/>
-      </w:pPr>
-      <w:rPr>
-        <w:u w:val="none"/>
-      </w:rPr>
-    </w:lvl>
-    <w:lvl w:ilvl="6">
-      <w:start w:val="1"/>
-      <w:numFmt w:val="bullet"/>
-      <w:lvlText w:val="○"/>
-      <w:lvlJc w:val="left"/>
-      <w:pPr>
-        <w:ind w:left="5040" w:hanging="360"/>
-      </w:pPr>
-      <w:rPr>
-        <w:u w:val="none"/>
-      </w:rPr>
-    </w:lvl>
-    <w:lvl w:ilvl="7">
-      <w:start w:val="1"/>
-      <w:numFmt w:val="bullet"/>
-      <w:lvlText w:val="◆"/>
-      <w:lvlJc w:val="left"/>
-      <w:pPr>
-        <w:ind w:left="5760" w:hanging="360"/>
-      </w:pPr>
-      <w:rPr>
-        <w:u w:val="none"/>
-      </w:rPr>
-    </w:lvl>
-    <w:lvl w:ilvl="8">
-      <w:start w:val="1"/>
-      <w:numFmt w:val="bullet"/>
-      <w:lvlText w:val="●"/>
-      <w:lvlJc w:val="left"/>
-      <w:pPr>
-        <w:ind w:left="6480" w:hanging="360"/>
-      </w:pPr>
-      <w:rPr>
-        <w:u w:val="none"/>
-      </w:rPr>
-    </w:lvl>
-  </w:abstractNum>
-  <w:abstractNum w:abstractNumId="7">
-    <w:lvl w:ilvl="0">
-      <w:start w:val="1"/>
       <w:numFmt w:val="decimal"/>
       <w:lvlText w:val="%1."/>
       <w:lvlJc w:val="left"/>
@@ -2541,7 +2479,7 @@
       </w:rPr>
     </w:lvl>
   </w:abstractNum>
-  <w:abstractNum w:abstractNumId="8">
+  <w:abstractNum w:abstractNumId="7">
     <w:lvl w:ilvl="0">
       <w:start w:val="1"/>
       <w:numFmt w:val="bullet"/>
@@ -2671,9 +2609,6 @@
   </w:num>
   <w:num w:numId="7">
     <w:abstractNumId w:val="7"/>
-  </w:num>
-  <w:num w:numId="8">
-    <w:abstractNumId w:val="8"/>
   </w:num>
 </w:numbering>
 </file>

</xml_diff>

<commit_message>
data strategist now 2 instead of 2.5 days
</commit_message>
<xml_diff>
--- a/mlws_resources/ml_course_workbook_strategist.docx
+++ b/mlws_resources/ml_course_workbook_strategist.docx
@@ -33,7 +33,7 @@
       <w:bookmarkEnd w:id="1"/>
       <w:r>
         <w:rPr>
-          <w:rFonts w:ascii="Source Sans Pro Light" w:cs="Source Sans Pro Light" w:eastAsia="Source Sans Pro Light" w:hAnsi="Source Sans Pro Light"/>
+          <w:rFonts w:ascii="Source Sans Pro" w:cs="Source Sans Pro" w:eastAsia="Source Sans Pro" w:hAnsi="Source Sans Pro"/>
           <w:rtl w:val="0"/>
         </w:rPr>
         <w:t xml:space="preserve">– Before the Course – </w:t>
@@ -292,10 +292,10 @@
       <w:bookmarkEnd w:id="8"/>
       <w:r>
         <w:rPr>
-          <w:rFonts w:ascii="Source Sans Pro Light" w:cs="Source Sans Pro Light" w:eastAsia="Source Sans Pro Light" w:hAnsi="Source Sans Pro Light"/>
-          <w:rtl w:val="0"/>
-        </w:rPr>
-        <w:t xml:space="preserve">– Day 1 – </w:t>
+          <w:rFonts w:ascii="Source Sans Pro" w:cs="Source Sans Pro" w:eastAsia="Source Sans Pro" w:hAnsi="Source Sans Pro"/>
+          <w:rtl w:val="0"/>
+        </w:rPr>
+        <w:t xml:space="preserve">– Day 1 (Part 1) – </w:t>
       </w:r>
       <w:r>
         <w:rPr>
@@ -835,8 +835,145 @@
         <w:pStyle w:val="Heading4"/>
         <w:rPr/>
       </w:pPr>
-      <w:bookmarkStart w:colFirst="0" w:colLast="0" w:name="_r7mgvx71gh96" w:id="23"/>
+      <w:bookmarkStart w:colFirst="0" w:colLast="0" w:name="_bw3gob98luqr" w:id="23"/>
       <w:bookmarkEnd w:id="23"/>
+      <w:r>
+        <w:rPr>
+          <w:rtl w:val="0"/>
+        </w:rPr>
+        <w:t xml:space="preserve">What is the drawback of unsupervised learning methods?</w:t>
+      </w:r>
+    </w:p>
+    <w:p>
+      <w:pPr>
+        <w:rPr/>
+      </w:pPr>
+      <w:r>
+        <w:rPr>
+          <w:rtl w:val="0"/>
+        </w:rPr>
+      </w:r>
+    </w:p>
+    <w:p>
+      <w:pPr>
+        <w:rPr/>
+      </w:pPr>
+      <w:r>
+        <w:rPr>
+          <w:rtl w:val="0"/>
+        </w:rPr>
+      </w:r>
+    </w:p>
+    <w:p>
+      <w:pPr>
+        <w:pStyle w:val="Heading4"/>
+        <w:rPr/>
+      </w:pPr>
+      <w:bookmarkStart w:colFirst="0" w:colLast="0" w:name="_585gxrc0trjm" w:id="24"/>
+      <w:bookmarkEnd w:id="24"/>
+      <w:r>
+        <w:rPr>
+          <w:rtl w:val="0"/>
+        </w:rPr>
+        <w:t xml:space="preserve">What are the benefits of breaking down a complex input-output problem into simpler subproblems?</w:t>
+      </w:r>
+    </w:p>
+    <w:p>
+      <w:pPr>
+        <w:rPr/>
+      </w:pPr>
+      <w:r>
+        <w:rPr>
+          <w:rtl w:val="0"/>
+        </w:rPr>
+      </w:r>
+    </w:p>
+    <w:p>
+      <w:pPr>
+        <w:rPr/>
+      </w:pPr>
+      <w:r>
+        <w:rPr>
+          <w:rtl w:val="0"/>
+        </w:rPr>
+      </w:r>
+    </w:p>
+    <w:p>
+      <w:pPr>
+        <w:pStyle w:val="Heading4"/>
+        <w:rPr/>
+      </w:pPr>
+      <w:bookmarkStart w:colFirst="0" w:colLast="0" w:name="_taz8n6c3tsq4" w:id="25"/>
+      <w:bookmarkEnd w:id="25"/>
+      <w:r>
+        <w:rPr>
+          <w:rtl w:val="0"/>
+        </w:rPr>
+        <w:t xml:space="preserve">What is the downside of a system composed of multiple ML models?</w:t>
+      </w:r>
+    </w:p>
+    <w:p>
+      <w:pPr>
+        <w:rPr/>
+      </w:pPr>
+      <w:r>
+        <w:rPr>
+          <w:rtl w:val="0"/>
+        </w:rPr>
+      </w:r>
+    </w:p>
+    <w:p>
+      <w:pPr>
+        <w:rPr/>
+      </w:pPr>
+      <w:r>
+        <w:rPr>
+          <w:rtl w:val="0"/>
+        </w:rPr>
+      </w:r>
+    </w:p>
+    <w:p>
+      <w:pPr>
+        <w:rPr/>
+      </w:pPr>
+      <w:r>
+        <w:rPr>
+          <w:rtl w:val="0"/>
+        </w:rPr>
+      </w:r>
+    </w:p>
+    <w:p>
+      <w:pPr>
+        <w:pStyle w:val="Subtitle"/>
+        <w:rPr>
+          <w:rFonts w:ascii="Source Sans Pro" w:cs="Source Sans Pro" w:eastAsia="Source Sans Pro" w:hAnsi="Source Sans Pro"/>
+          <w:color w:val="000000"/>
+          <w:sz w:val="22"/>
+          <w:szCs w:val="22"/>
+        </w:rPr>
+      </w:pPr>
+      <w:bookmarkStart w:colFirst="0" w:colLast="0" w:name="_2bjp876bz50n" w:id="26"/>
+      <w:bookmarkEnd w:id="26"/>
+      <w:r>
+        <w:rPr>
+          <w:rFonts w:ascii="Source Sans Pro" w:cs="Source Sans Pro" w:eastAsia="Source Sans Pro" w:hAnsi="Source Sans Pro"/>
+          <w:rtl w:val="0"/>
+        </w:rPr>
+        <w:t xml:space="preserve">– Day 1 (Part 2) – </w:t>
+      </w:r>
+      <w:r>
+        <w:rPr>
+          <w:rtl w:val="0"/>
+        </w:rPr>
+      </w:r>
+    </w:p>
+    <w:p>
+      <w:pPr>
+        <w:pStyle w:val="Heading4"/>
+        <w:rPr/>
+      </w:pPr>
+      <w:bookmarkStart w:colFirst="0" w:colLast="0" w:name="_r7mgvx71gh96" w:id="27"/>
+      <w:bookmarkEnd w:id="27"/>
       <w:r>
         <w:rPr>
           <w:rtl w:val="0"/>
@@ -867,6 +1004,12 @@
           <w:numId w:val="3"/>
         </w:numPr>
         <w:ind w:left="720" w:hanging="360"/>
+        <w:rPr>
+          <w:rFonts w:ascii="Source Sans Pro" w:cs="Source Sans Pro" w:eastAsia="Source Sans Pro" w:hAnsi="Source Sans Pro"/>
+          <w:color w:val="000000"/>
+          <w:sz w:val="22"/>
+          <w:szCs w:val="22"/>
+        </w:rPr>
       </w:pPr>
       <w:r>
         <w:rPr>
@@ -882,6 +1025,12 @@
           <w:numId w:val="3"/>
         </w:numPr>
         <w:ind w:left="720" w:hanging="360"/>
+        <w:rPr>
+          <w:rFonts w:ascii="Source Sans Pro" w:cs="Source Sans Pro" w:eastAsia="Source Sans Pro" w:hAnsi="Source Sans Pro"/>
+          <w:color w:val="000000"/>
+          <w:sz w:val="22"/>
+          <w:szCs w:val="22"/>
+        </w:rPr>
       </w:pPr>
       <w:r>
         <w:rPr>
@@ -897,6 +1046,12 @@
           <w:numId w:val="3"/>
         </w:numPr>
         <w:ind w:left="720" w:hanging="360"/>
+        <w:rPr>
+          <w:rFonts w:ascii="Source Sans Pro" w:cs="Source Sans Pro" w:eastAsia="Source Sans Pro" w:hAnsi="Source Sans Pro"/>
+          <w:color w:val="000000"/>
+          <w:sz w:val="22"/>
+          <w:szCs w:val="22"/>
+        </w:rPr>
       </w:pPr>
       <w:r>
         <w:rPr>
@@ -912,6 +1067,12 @@
           <w:numId w:val="3"/>
         </w:numPr>
         <w:ind w:left="720" w:hanging="360"/>
+        <w:rPr>
+          <w:rFonts w:ascii="Source Sans Pro" w:cs="Source Sans Pro" w:eastAsia="Source Sans Pro" w:hAnsi="Source Sans Pro"/>
+          <w:color w:val="000000"/>
+          <w:sz w:val="22"/>
+          <w:szCs w:val="22"/>
+        </w:rPr>
       </w:pPr>
       <w:r>
         <w:rPr>
@@ -927,6 +1088,12 @@
           <w:numId w:val="3"/>
         </w:numPr>
         <w:ind w:left="720" w:hanging="360"/>
+        <w:rPr>
+          <w:rFonts w:ascii="Source Sans Pro" w:cs="Source Sans Pro" w:eastAsia="Source Sans Pro" w:hAnsi="Source Sans Pro"/>
+          <w:color w:val="000000"/>
+          <w:sz w:val="22"/>
+          <w:szCs w:val="22"/>
+        </w:rPr>
       </w:pPr>
       <w:r>
         <w:rPr>
@@ -942,254 +1109,148 @@
           <w:numId w:val="3"/>
         </w:numPr>
         <w:ind w:left="720" w:hanging="360"/>
-      </w:pPr>
-      <w:r>
-        <w:rPr>
-          <w:rtl w:val="0"/>
-        </w:rPr>
-        <w:t xml:space="preserve">Recommender Systems/Information Retrieval:</w:t>
-      </w:r>
-    </w:p>
-    <w:p>
-      <w:pPr>
-        <w:rPr/>
-      </w:pPr>
-      <w:r>
-        <w:rPr>
-          <w:rtl w:val="0"/>
-        </w:rPr>
-      </w:r>
-    </w:p>
-    <w:p>
-      <w:pPr>
-        <w:pStyle w:val="Heading4"/>
-        <w:rPr/>
-      </w:pPr>
-      <w:bookmarkStart w:colFirst="0" w:colLast="0" w:name="_bw3gob98luqr" w:id="24"/>
-      <w:bookmarkEnd w:id="24"/>
-      <w:r>
-        <w:rPr>
-          <w:rtl w:val="0"/>
-        </w:rPr>
-        <w:t xml:space="preserve">What is the drawback of unsupervised learning methods?</w:t>
-      </w:r>
-    </w:p>
-    <w:p>
-      <w:pPr>
-        <w:rPr/>
-      </w:pPr>
-      <w:r>
-        <w:rPr>
-          <w:rtl w:val="0"/>
-        </w:rPr>
-      </w:r>
-    </w:p>
-    <w:p>
-      <w:pPr>
-        <w:rPr/>
-      </w:pPr>
-      <w:r>
-        <w:rPr>
-          <w:rtl w:val="0"/>
-        </w:rPr>
-      </w:r>
-    </w:p>
-    <w:p>
-      <w:pPr>
-        <w:pStyle w:val="Heading4"/>
-        <w:rPr/>
-      </w:pPr>
-      <w:bookmarkStart w:colFirst="0" w:colLast="0" w:name="_585gxrc0trjm" w:id="25"/>
-      <w:bookmarkEnd w:id="25"/>
-      <w:r>
-        <w:rPr>
-          <w:rtl w:val="0"/>
-        </w:rPr>
-        <w:t xml:space="preserve">What are the benefits of breaking down a complex input-output problem into simpler subproblems?</w:t>
-      </w:r>
-    </w:p>
-    <w:p>
-      <w:pPr>
-        <w:rPr/>
-      </w:pPr>
-      <w:r>
-        <w:rPr>
-          <w:rtl w:val="0"/>
-        </w:rPr>
-      </w:r>
-    </w:p>
-    <w:p>
-      <w:pPr>
-        <w:rPr/>
-      </w:pPr>
-      <w:r>
-        <w:rPr>
-          <w:rtl w:val="0"/>
-        </w:rPr>
-      </w:r>
-    </w:p>
-    <w:p>
-      <w:pPr>
-        <w:pStyle w:val="Heading4"/>
-        <w:rPr/>
-      </w:pPr>
-      <w:bookmarkStart w:colFirst="0" w:colLast="0" w:name="_taz8n6c3tsq4" w:id="26"/>
-      <w:bookmarkEnd w:id="26"/>
-      <w:r>
-        <w:rPr>
-          <w:rtl w:val="0"/>
-        </w:rPr>
-        <w:t xml:space="preserve">What is the downside of a system composed of multiple ML models?</w:t>
-      </w:r>
-    </w:p>
-    <w:p>
-      <w:pPr>
-        <w:rPr/>
-      </w:pPr>
-      <w:r>
-        <w:rPr>
-          <w:rtl w:val="0"/>
-        </w:rPr>
-      </w:r>
-    </w:p>
-    <w:p>
-      <w:pPr>
-        <w:rPr/>
-      </w:pPr>
-      <w:r>
-        <w:rPr>
-          <w:rtl w:val="0"/>
-        </w:rPr>
-      </w:r>
-    </w:p>
-    <w:p>
-      <w:pPr>
-        <w:rPr/>
-      </w:pPr>
-      <w:r>
-        <w:rPr>
-          <w:rtl w:val="0"/>
-        </w:rPr>
-      </w:r>
-    </w:p>
-    <w:p>
-      <w:pPr>
-        <w:pStyle w:val="Heading3"/>
-        <w:rPr/>
-      </w:pPr>
-      <w:bookmarkStart w:colFirst="0" w:colLast="0" w:name="_s53cht4dmf4u" w:id="27"/>
-      <w:bookmarkEnd w:id="27"/>
-      <w:r>
-        <w:rPr>
-          <w:rtl w:val="0"/>
-        </w:rPr>
-        <w:t xml:space="preserve">Solving problems with ML</w:t>
-      </w:r>
-      <w:r>
-        <w:rPr>
-          <w:rtl w:val="0"/>
-        </w:rPr>
-      </w:r>
-    </w:p>
-    <w:p>
-      <w:pPr>
-        <w:pStyle w:val="Heading4"/>
-        <w:rPr/>
-      </w:pPr>
-      <w:bookmarkStart w:colFirst="0" w:colLast="0" w:name="_klg2b72dr3x8" w:id="28"/>
-      <w:bookmarkEnd w:id="28"/>
-      <w:r>
-        <w:rPr>
-          <w:rtl w:val="0"/>
-        </w:rPr>
-        <w:t xml:space="preserve">Which tasks take up most of a Data Scientist’s time?</w:t>
-      </w:r>
-    </w:p>
-    <w:p>
-      <w:pPr>
-        <w:rPr/>
-      </w:pPr>
-      <w:r>
-        <w:rPr>
-          <w:rtl w:val="0"/>
-        </w:rPr>
-      </w:r>
-    </w:p>
-    <w:p>
-      <w:pPr>
-        <w:pStyle w:val="Heading3"/>
-        <w:rPr/>
-      </w:pPr>
-      <w:bookmarkStart w:colFirst="0" w:colLast="0" w:name="_xw2sd0r9up8u" w:id="29"/>
-      <w:bookmarkEnd w:id="29"/>
-      <w:r>
-        <w:rPr>
-          <w:rtl w:val="0"/>
-        </w:rPr>
-      </w:r>
-    </w:p>
-    <w:p>
-      <w:pPr>
-        <w:pStyle w:val="Heading4"/>
-        <w:rPr/>
-      </w:pPr>
-      <w:bookmarkStart w:colFirst="0" w:colLast="0" w:name="_c2zfvpgum3gi" w:id="30"/>
-      <w:bookmarkEnd w:id="30"/>
-      <w:r>
-        <w:rPr>
-          <w:rtl w:val="0"/>
-        </w:rPr>
-        <w:t xml:space="preserve">What are the two deployment options for an ML model and when should you use which?</w:t>
-      </w:r>
-    </w:p>
-    <w:p>
-      <w:pPr>
-        <w:ind w:left="0" w:firstLine="0"/>
-        <w:rPr/>
-      </w:pPr>
-      <w:r>
-        <w:rPr>
-          <w:rtl w:val="0"/>
-        </w:rPr>
-      </w:r>
-    </w:p>
-    <w:p>
-      <w:pPr>
-        <w:ind w:left="0" w:firstLine="0"/>
-        <w:rPr/>
-      </w:pPr>
-      <w:r>
-        <w:rPr>
-          <w:rtl w:val="0"/>
-        </w:rPr>
-        <w:t xml:space="preserve"> </w:t>
-      </w:r>
-    </w:p>
-    <w:p>
-      <w:pPr>
-        <w:ind w:left="0" w:firstLine="0"/>
-        <w:rPr/>
-      </w:pPr>
-      <w:r>
-        <w:rPr>
-          <w:rtl w:val="0"/>
-        </w:rPr>
-      </w:r>
-    </w:p>
-    <w:p>
-      <w:pPr>
-        <w:pStyle w:val="Heading2"/>
-        <w:rPr>
+        <w:rPr>
+          <w:rFonts w:ascii="Source Sans Pro" w:cs="Source Sans Pro" w:eastAsia="Source Sans Pro" w:hAnsi="Source Sans Pro"/>
+          <w:color w:val="000000"/>
           <w:sz w:val="22"/>
           <w:szCs w:val="22"/>
         </w:rPr>
       </w:pPr>
-      <w:bookmarkStart w:colFirst="0" w:colLast="0" w:name="_tm5tf0pvyocx" w:id="31"/>
+      <w:r>
+        <w:rPr>
+          <w:rtl w:val="0"/>
+        </w:rPr>
+        <w:t xml:space="preserve">Recommender Systems/Information Retrieval:</w:t>
+      </w:r>
+    </w:p>
+    <w:p>
+      <w:pPr>
+        <w:rPr/>
+      </w:pPr>
+      <w:r>
+        <w:rPr>
+          <w:rtl w:val="0"/>
+        </w:rPr>
+      </w:r>
+    </w:p>
+    <w:p>
+      <w:pPr>
+        <w:pStyle w:val="Heading3"/>
+        <w:rPr/>
+      </w:pPr>
+      <w:bookmarkStart w:colFirst="0" w:colLast="0" w:name="_s53cht4dmf4u" w:id="28"/>
+      <w:bookmarkEnd w:id="28"/>
+      <w:r>
+        <w:rPr>
+          <w:rtl w:val="0"/>
+        </w:rPr>
+        <w:t xml:space="preserve">Solving problems with ML</w:t>
+      </w:r>
+      <w:r>
+        <w:rPr>
+          <w:rtl w:val="0"/>
+        </w:rPr>
+      </w:r>
+    </w:p>
+    <w:p>
+      <w:pPr>
+        <w:pStyle w:val="Heading4"/>
+        <w:rPr/>
+      </w:pPr>
+      <w:bookmarkStart w:colFirst="0" w:colLast="0" w:name="_klg2b72dr3x8" w:id="29"/>
+      <w:bookmarkEnd w:id="29"/>
+      <w:r>
+        <w:rPr>
+          <w:rtl w:val="0"/>
+        </w:rPr>
+        <w:t xml:space="preserve">Which tasks take up most of a Data Scientist’s time?</w:t>
+      </w:r>
+    </w:p>
+    <w:p>
+      <w:pPr>
+        <w:rPr/>
+      </w:pPr>
+      <w:r>
+        <w:rPr>
+          <w:rtl w:val="0"/>
+        </w:rPr>
+      </w:r>
+    </w:p>
+    <w:p>
+      <w:pPr>
+        <w:pStyle w:val="Heading3"/>
+        <w:rPr/>
+      </w:pPr>
+      <w:bookmarkStart w:colFirst="0" w:colLast="0" w:name="_xw2sd0r9up8u" w:id="30"/>
+      <w:bookmarkEnd w:id="30"/>
+      <w:r>
+        <w:rPr>
+          <w:rtl w:val="0"/>
+        </w:rPr>
+      </w:r>
+    </w:p>
+    <w:p>
+      <w:pPr>
+        <w:pStyle w:val="Heading4"/>
+        <w:rPr/>
+      </w:pPr>
+      <w:bookmarkStart w:colFirst="0" w:colLast="0" w:name="_c2zfvpgum3gi" w:id="31"/>
       <w:bookmarkEnd w:id="31"/>
       <w:r>
         <w:rPr>
           <w:rtl w:val="0"/>
         </w:rPr>
+        <w:t xml:space="preserve">What are the two deployment options for an ML model and when should you use which?</w:t>
+      </w:r>
+    </w:p>
+    <w:p>
+      <w:pPr>
+        <w:ind w:left="0" w:firstLine="0"/>
+        <w:rPr/>
+      </w:pPr>
+      <w:r>
+        <w:rPr>
+          <w:rtl w:val="0"/>
+        </w:rPr>
+      </w:r>
+    </w:p>
+    <w:p>
+      <w:pPr>
+        <w:ind w:left="0" w:firstLine="0"/>
+        <w:rPr/>
+      </w:pPr>
+      <w:r>
+        <w:rPr>
+          <w:rtl w:val="0"/>
+        </w:rPr>
+        <w:t xml:space="preserve"> </w:t>
+      </w:r>
+    </w:p>
+    <w:p>
+      <w:pPr>
+        <w:ind w:left="0" w:firstLine="0"/>
+        <w:rPr/>
+      </w:pPr>
+      <w:r>
+        <w:rPr>
+          <w:rtl w:val="0"/>
+        </w:rPr>
+      </w:r>
+    </w:p>
+    <w:p>
+      <w:pPr>
+        <w:pStyle w:val="Heading2"/>
+        <w:rPr>
+          <w:sz w:val="22"/>
+          <w:szCs w:val="22"/>
+        </w:rPr>
+      </w:pPr>
+      <w:bookmarkStart w:colFirst="0" w:colLast="0" w:name="_tm5tf0pvyocx" w:id="32"/>
+      <w:bookmarkEnd w:id="32"/>
+      <w:r>
+        <w:rPr>
+          <w:rtl w:val="0"/>
+        </w:rPr>
         <w:t xml:space="preserve">Data Analysis &amp; Preprocessing</w:t>
       </w:r>
       <w:r>
@@ -1203,8 +1264,8 @@
         <w:pStyle w:val="Heading3"/>
         <w:rPr/>
       </w:pPr>
-      <w:bookmarkStart w:colFirst="0" w:colLast="0" w:name="_xv4np6swh7vx" w:id="32"/>
-      <w:bookmarkEnd w:id="32"/>
+      <w:bookmarkStart w:colFirst="0" w:colLast="0" w:name="_xv4np6swh7vx" w:id="33"/>
+      <w:bookmarkEnd w:id="33"/>
       <w:r>
         <w:rPr>
           <w:rtl w:val="0"/>
@@ -1217,8 +1278,8 @@
         <w:pStyle w:val="Heading4"/>
         <w:rPr/>
       </w:pPr>
-      <w:bookmarkStart w:colFirst="0" w:colLast="0" w:name="_pggijy8s0srs" w:id="33"/>
-      <w:bookmarkEnd w:id="33"/>
+      <w:bookmarkStart w:colFirst="0" w:colLast="0" w:name="_pggijy8s0srs" w:id="34"/>
+      <w:bookmarkEnd w:id="34"/>
       <w:r>
         <w:rPr>
           <w:rtl w:val="0"/>
@@ -1261,8 +1322,8 @@
         <w:pStyle w:val="Heading3"/>
         <w:rPr/>
       </w:pPr>
-      <w:bookmarkStart w:colFirst="0" w:colLast="0" w:name="_5lj0iz7ul8ln" w:id="34"/>
-      <w:bookmarkEnd w:id="34"/>
+      <w:bookmarkStart w:colFirst="0" w:colLast="0" w:name="_5lj0iz7ul8ln" w:id="35"/>
+      <w:bookmarkEnd w:id="35"/>
       <w:r>
         <w:rPr>
           <w:rtl w:val="0"/>
@@ -1280,8 +1341,8 @@
         <w:pStyle w:val="Heading4"/>
         <w:rPr/>
       </w:pPr>
-      <w:bookmarkStart w:colFirst="0" w:colLast="0" w:name="_utdackt57bfz" w:id="35"/>
-      <w:bookmarkEnd w:id="35"/>
+      <w:bookmarkStart w:colFirst="0" w:colLast="0" w:name="_utdackt57bfz" w:id="36"/>
+      <w:bookmarkEnd w:id="36"/>
       <w:r>
         <w:rPr>
           <w:rtl w:val="0"/>
@@ -1314,8 +1375,8 @@
         <w:pStyle w:val="Heading4"/>
         <w:rPr/>
       </w:pPr>
-      <w:bookmarkStart w:colFirst="0" w:colLast="0" w:name="_2n2at6s341yl" w:id="36"/>
-      <w:bookmarkEnd w:id="36"/>
+      <w:bookmarkStart w:colFirst="0" w:colLast="0" w:name="_2n2at6s341yl" w:id="37"/>
+      <w:bookmarkEnd w:id="37"/>
       <w:r>
         <w:rPr>
           <w:rtl w:val="0"/>
@@ -1363,17 +1424,17 @@
       <w:pPr>
         <w:pStyle w:val="Heading2"/>
         <w:rPr>
-          <w:rFonts w:ascii="Source Sans Pro Light" w:cs="Source Sans Pro Light" w:eastAsia="Source Sans Pro Light" w:hAnsi="Source Sans Pro Light"/>
+          <w:rFonts w:ascii="Source Sans Pro" w:cs="Source Sans Pro" w:eastAsia="Source Sans Pro" w:hAnsi="Source Sans Pro"/>
           <w:color w:val="666666"/>
           <w:sz w:val="30"/>
           <w:szCs w:val="30"/>
         </w:rPr>
       </w:pPr>
-      <w:bookmarkStart w:colFirst="0" w:colLast="0" w:name="_57ty2j7gvten" w:id="37"/>
-      <w:bookmarkEnd w:id="37"/>
-      <w:r>
-        <w:rPr>
-          <w:rFonts w:ascii="Source Sans Pro Light" w:cs="Source Sans Pro Light" w:eastAsia="Source Sans Pro Light" w:hAnsi="Source Sans Pro Light"/>
+      <w:bookmarkStart w:colFirst="0" w:colLast="0" w:name="_57ty2j7gvten" w:id="38"/>
+      <w:bookmarkEnd w:id="38"/>
+      <w:r>
+        <w:rPr>
+          <w:rFonts w:ascii="Source Sans Pro" w:cs="Source Sans Pro" w:eastAsia="Source Sans Pro" w:hAnsi="Source Sans Pro"/>
           <w:color w:val="666666"/>
           <w:sz w:val="30"/>
           <w:szCs w:val="30"/>
@@ -1391,8 +1452,8 @@
           <w:szCs w:val="24"/>
         </w:rPr>
       </w:pPr>
-      <w:bookmarkStart w:colFirst="0" w:colLast="0" w:name="_st8m423qgjxk" w:id="38"/>
-      <w:bookmarkEnd w:id="38"/>
+      <w:bookmarkStart w:colFirst="0" w:colLast="0" w:name="_st8m423qgjxk" w:id="39"/>
+      <w:bookmarkEnd w:id="39"/>
       <w:r>
         <w:rPr>
           <w:rtl w:val="0"/>
@@ -1410,8 +1471,8 @@
         <w:pStyle w:val="Heading4"/>
         <w:rPr/>
       </w:pPr>
-      <w:bookmarkStart w:colFirst="0" w:colLast="0" w:name="_2scepirqhpek" w:id="39"/>
-      <w:bookmarkEnd w:id="39"/>
+      <w:bookmarkStart w:colFirst="0" w:colLast="0" w:name="_2scepirqhpek" w:id="40"/>
+      <w:bookmarkEnd w:id="40"/>
       <w:r>
         <w:rPr>
           <w:rtl w:val="0"/>
@@ -1462,8 +1523,8 @@
         <w:pStyle w:val="Heading4"/>
         <w:rPr/>
       </w:pPr>
-      <w:bookmarkStart w:colFirst="0" w:colLast="0" w:name="_s6byqxj6y1vo" w:id="40"/>
-      <w:bookmarkEnd w:id="40"/>
+      <w:bookmarkStart w:colFirst="0" w:colLast="0" w:name="_s6byqxj6y1vo" w:id="41"/>
+      <w:bookmarkEnd w:id="41"/>
       <w:r>
         <w:rPr>
           <w:rtl w:val="0"/>
@@ -1496,8 +1557,8 @@
         <w:pStyle w:val="Heading4"/>
         <w:rPr/>
       </w:pPr>
-      <w:bookmarkStart w:colFirst="0" w:colLast="0" w:name="_aew22j255jwx" w:id="41"/>
-      <w:bookmarkEnd w:id="41"/>
+      <w:bookmarkStart w:colFirst="0" w:colLast="0" w:name="_aew22j255jwx" w:id="42"/>
+      <w:bookmarkEnd w:id="42"/>
       <w:r>
         <w:rPr>
           <w:rtl w:val="0"/>
@@ -1530,8 +1591,8 @@
         <w:pStyle w:val="Heading4"/>
         <w:rPr/>
       </w:pPr>
-      <w:bookmarkStart w:colFirst="0" w:colLast="0" w:name="_dh8s5ebja3q5" w:id="42"/>
-      <w:bookmarkEnd w:id="42"/>
+      <w:bookmarkStart w:colFirst="0" w:colLast="0" w:name="_dh8s5ebja3q5" w:id="43"/>
+      <w:bookmarkEnd w:id="43"/>
       <w:r>
         <w:rPr>
           <w:rtl w:val="0"/>
@@ -1564,8 +1625,8 @@
         <w:pStyle w:val="Heading4"/>
         <w:rPr/>
       </w:pPr>
-      <w:bookmarkStart w:colFirst="0" w:colLast="0" w:name="_vooo34ram1sc" w:id="43"/>
-      <w:bookmarkEnd w:id="43"/>
+      <w:bookmarkStart w:colFirst="0" w:colLast="0" w:name="_vooo34ram1sc" w:id="44"/>
+      <w:bookmarkEnd w:id="44"/>
       <w:r>
         <w:rPr>
           <w:rtl w:val="0"/>
@@ -1598,8 +1659,8 @@
         <w:pStyle w:val="Heading4"/>
         <w:rPr/>
       </w:pPr>
-      <w:bookmarkStart w:colFirst="0" w:colLast="0" w:name="_h683gxb524gr" w:id="44"/>
-      <w:bookmarkEnd w:id="44"/>
+      <w:bookmarkStart w:colFirst="0" w:colLast="0" w:name="_h683gxb524gr" w:id="45"/>
+      <w:bookmarkEnd w:id="45"/>
       <w:r>
         <w:rPr>
           <w:rtl w:val="0"/>
@@ -1632,8 +1693,8 @@
         <w:pStyle w:val="Heading4"/>
         <w:rPr/>
       </w:pPr>
-      <w:bookmarkStart w:colFirst="0" w:colLast="0" w:name="_eg1lppg1s3km" w:id="45"/>
-      <w:bookmarkEnd w:id="45"/>
+      <w:bookmarkStart w:colFirst="0" w:colLast="0" w:name="_eg1lppg1s3km" w:id="46"/>
+      <w:bookmarkEnd w:id="46"/>
       <w:r>
         <w:rPr>
           <w:rtl w:val="0"/>
@@ -1666,8 +1727,8 @@
         <w:pStyle w:val="Heading4"/>
         <w:rPr/>
       </w:pPr>
-      <w:bookmarkStart w:colFirst="0" w:colLast="0" w:name="_3eoqwmknsdrs" w:id="46"/>
-      <w:bookmarkEnd w:id="46"/>
+      <w:bookmarkStart w:colFirst="0" w:colLast="0" w:name="_3eoqwmknsdrs" w:id="47"/>
+      <w:bookmarkEnd w:id="47"/>
       <w:r>
         <w:rPr>
           <w:rtl w:val="0"/>
@@ -1700,8 +1761,8 @@
         <w:pStyle w:val="Heading4"/>
         <w:rPr/>
       </w:pPr>
-      <w:bookmarkStart w:colFirst="0" w:colLast="0" w:name="_nev8pkg6vk0k" w:id="47"/>
-      <w:bookmarkEnd w:id="47"/>
+      <w:bookmarkStart w:colFirst="0" w:colLast="0" w:name="_nev8pkg6vk0k" w:id="48"/>
+      <w:bookmarkEnd w:id="48"/>
       <w:r>
         <w:rPr>
           <w:rtl w:val="0"/>
@@ -1734,8 +1795,8 @@
         <w:pStyle w:val="Heading2"/>
         <w:rPr/>
       </w:pPr>
-      <w:bookmarkStart w:colFirst="0" w:colLast="0" w:name="_pxndhypi5whe" w:id="48"/>
-      <w:bookmarkEnd w:id="48"/>
+      <w:bookmarkStart w:colFirst="0" w:colLast="0" w:name="_pxndhypi5whe" w:id="49"/>
+      <w:bookmarkEnd w:id="49"/>
       <w:r>
         <w:rPr>
           <w:rFonts w:ascii="Source Sans Pro" w:cs="Source Sans Pro" w:eastAsia="Source Sans Pro" w:hAnsi="Source Sans Pro"/>
@@ -1754,8 +1815,8 @@
         <w:pStyle w:val="Heading4"/>
         <w:rPr/>
       </w:pPr>
-      <w:bookmarkStart w:colFirst="0" w:colLast="0" w:name="_4c5qzjxuswuu" w:id="49"/>
-      <w:bookmarkEnd w:id="49"/>
+      <w:bookmarkStart w:colFirst="0" w:colLast="0" w:name="_4c5qzjxuswuu" w:id="50"/>
+      <w:bookmarkEnd w:id="50"/>
       <w:r>
         <w:rPr>
           <w:rtl w:val="0"/>

</xml_diff>

<commit_message>
minor fixes for strategist workshop
</commit_message>
<xml_diff>
--- a/mlws_resources/ml_course_workbook_strategist.docx
+++ b/mlws_resources/ml_course_workbook_strategist.docx
@@ -944,6 +944,102 @@
     </w:p>
     <w:p>
       <w:pPr>
+        <w:pStyle w:val="Heading3"/>
+        <w:rPr/>
+      </w:pPr>
+      <w:bookmarkStart w:colFirst="0" w:colLast="0" w:name="_s53cht4dmf4u" w:id="26"/>
+      <w:bookmarkEnd w:id="26"/>
+      <w:r>
+        <w:rPr>
+          <w:rtl w:val="0"/>
+        </w:rPr>
+        <w:t xml:space="preserve">Solving problems with ML</w:t>
+      </w:r>
+    </w:p>
+    <w:p>
+      <w:pPr>
+        <w:pStyle w:val="Heading4"/>
+        <w:rPr/>
+      </w:pPr>
+      <w:bookmarkStart w:colFirst="0" w:colLast="0" w:name="_klg2b72dr3x8" w:id="27"/>
+      <w:bookmarkEnd w:id="27"/>
+      <w:r>
+        <w:rPr>
+          <w:rtl w:val="0"/>
+        </w:rPr>
+        <w:t xml:space="preserve">Which tasks take up most of a Data Scientist’s time?</w:t>
+      </w:r>
+    </w:p>
+    <w:p>
+      <w:pPr>
+        <w:rPr/>
+      </w:pPr>
+      <w:r>
+        <w:rPr>
+          <w:rtl w:val="0"/>
+        </w:rPr>
+      </w:r>
+    </w:p>
+    <w:p>
+      <w:pPr>
+        <w:pStyle w:val="Heading3"/>
+        <w:rPr/>
+      </w:pPr>
+      <w:bookmarkStart w:colFirst="0" w:colLast="0" w:name="_xw2sd0r9up8u" w:id="28"/>
+      <w:bookmarkEnd w:id="28"/>
+      <w:r>
+        <w:rPr>
+          <w:rtl w:val="0"/>
+        </w:rPr>
+      </w:r>
+    </w:p>
+    <w:p>
+      <w:pPr>
+        <w:pStyle w:val="Heading4"/>
+        <w:rPr/>
+      </w:pPr>
+      <w:bookmarkStart w:colFirst="0" w:colLast="0" w:name="_c2zfvpgum3gi" w:id="29"/>
+      <w:bookmarkEnd w:id="29"/>
+      <w:r>
+        <w:rPr>
+          <w:rtl w:val="0"/>
+        </w:rPr>
+        <w:t xml:space="preserve">What are the two deployment options for an ML model and when should you use which?</w:t>
+      </w:r>
+    </w:p>
+    <w:p>
+      <w:pPr>
+        <w:rPr/>
+      </w:pPr>
+      <w:r>
+        <w:rPr>
+          <w:rtl w:val="0"/>
+        </w:rPr>
+      </w:r>
+    </w:p>
+    <w:p>
+      <w:pPr>
+        <w:rPr/>
+      </w:pPr>
+      <w:r>
+        <w:rPr>
+          <w:rtl w:val="0"/>
+        </w:rPr>
+        <w:t xml:space="preserve"> </w:t>
+      </w:r>
+    </w:p>
+    <w:p>
+      <w:pPr>
+        <w:rPr/>
+      </w:pPr>
+      <w:r>
+        <w:rPr>
+          <w:rtl w:val="0"/>
+        </w:rPr>
+      </w:r>
+    </w:p>
+    <w:p>
+      <w:pPr>
         <w:pStyle w:val="Subtitle"/>
         <w:rPr>
           <w:rFonts w:ascii="Source Sans Pro" w:cs="Source Sans Pro" w:eastAsia="Source Sans Pro" w:hAnsi="Source Sans Pro"/>
@@ -952,8 +1048,8 @@
           <w:szCs w:val="22"/>
         </w:rPr>
       </w:pPr>
-      <w:bookmarkStart w:colFirst="0" w:colLast="0" w:name="_2bjp876bz50n" w:id="26"/>
-      <w:bookmarkEnd w:id="26"/>
+      <w:bookmarkStart w:colFirst="0" w:colLast="0" w:name="_2bjp876bz50n" w:id="30"/>
+      <w:bookmarkEnd w:id="30"/>
       <w:r>
         <w:rPr>
           <w:rFonts w:ascii="Source Sans Pro" w:cs="Source Sans Pro" w:eastAsia="Source Sans Pro" w:hAnsi="Source Sans Pro"/>
@@ -972,8 +1068,8 @@
         <w:pStyle w:val="Heading4"/>
         <w:rPr/>
       </w:pPr>
-      <w:bookmarkStart w:colFirst="0" w:colLast="0" w:name="_r7mgvx71gh96" w:id="27"/>
-      <w:bookmarkEnd w:id="27"/>
+      <w:bookmarkStart w:colFirst="0" w:colLast="0" w:name="_r7mgvx71gh96" w:id="31"/>
+      <w:bookmarkEnd w:id="31"/>
       <w:r>
         <w:rPr>
           <w:rtl w:val="0"/>
@@ -1125,110 +1221,6 @@
     </w:p>
     <w:p>
       <w:pPr>
-        <w:rPr/>
-      </w:pPr>
-      <w:r>
-        <w:rPr>
-          <w:rtl w:val="0"/>
-        </w:rPr>
-      </w:r>
-    </w:p>
-    <w:p>
-      <w:pPr>
-        <w:pStyle w:val="Heading3"/>
-        <w:rPr/>
-      </w:pPr>
-      <w:bookmarkStart w:colFirst="0" w:colLast="0" w:name="_s53cht4dmf4u" w:id="28"/>
-      <w:bookmarkEnd w:id="28"/>
-      <w:r>
-        <w:rPr>
-          <w:rtl w:val="0"/>
-        </w:rPr>
-        <w:t xml:space="preserve">Solving problems with ML</w:t>
-      </w:r>
-      <w:r>
-        <w:rPr>
-          <w:rtl w:val="0"/>
-        </w:rPr>
-      </w:r>
-    </w:p>
-    <w:p>
-      <w:pPr>
-        <w:pStyle w:val="Heading4"/>
-        <w:rPr/>
-      </w:pPr>
-      <w:bookmarkStart w:colFirst="0" w:colLast="0" w:name="_klg2b72dr3x8" w:id="29"/>
-      <w:bookmarkEnd w:id="29"/>
-      <w:r>
-        <w:rPr>
-          <w:rtl w:val="0"/>
-        </w:rPr>
-        <w:t xml:space="preserve">Which tasks take up most of a Data Scientist’s time?</w:t>
-      </w:r>
-    </w:p>
-    <w:p>
-      <w:pPr>
-        <w:rPr/>
-      </w:pPr>
-      <w:r>
-        <w:rPr>
-          <w:rtl w:val="0"/>
-        </w:rPr>
-      </w:r>
-    </w:p>
-    <w:p>
-      <w:pPr>
-        <w:pStyle w:val="Heading3"/>
-        <w:rPr/>
-      </w:pPr>
-      <w:bookmarkStart w:colFirst="0" w:colLast="0" w:name="_xw2sd0r9up8u" w:id="30"/>
-      <w:bookmarkEnd w:id="30"/>
-      <w:r>
-        <w:rPr>
-          <w:rtl w:val="0"/>
-        </w:rPr>
-      </w:r>
-    </w:p>
-    <w:p>
-      <w:pPr>
-        <w:pStyle w:val="Heading4"/>
-        <w:rPr/>
-      </w:pPr>
-      <w:bookmarkStart w:colFirst="0" w:colLast="0" w:name="_c2zfvpgum3gi" w:id="31"/>
-      <w:bookmarkEnd w:id="31"/>
-      <w:r>
-        <w:rPr>
-          <w:rtl w:val="0"/>
-        </w:rPr>
-        <w:t xml:space="preserve">What are the two deployment options for an ML model and when should you use which?</w:t>
-      </w:r>
-    </w:p>
-    <w:p>
-      <w:pPr>
-        <w:ind w:left="0" w:firstLine="0"/>
-        <w:rPr/>
-      </w:pPr>
-      <w:r>
-        <w:rPr>
-          <w:rtl w:val="0"/>
-        </w:rPr>
-      </w:r>
-    </w:p>
-    <w:p>
-      <w:pPr>
-        <w:ind w:left="0" w:firstLine="0"/>
-        <w:rPr/>
-      </w:pPr>
-      <w:r>
-        <w:rPr>
-          <w:rtl w:val="0"/>
-        </w:rPr>
-        <w:t xml:space="preserve"> </w:t>
-      </w:r>
-    </w:p>
-    <w:p>
-      <w:pPr>
-        <w:ind w:left="0" w:firstLine="0"/>
         <w:rPr/>
       </w:pPr>
       <w:r>

</xml_diff>